<commit_message>
swiper tesztelésének megkezdése (nem működik még). Mindegyik fül már másik szekciót mutat.
</commit_message>
<xml_diff>
--- a/Dokumentation.docx
+++ b/Dokumentation.docx
@@ -1,6 +1,6 @@
 
 <file path=word/document.xml><?xml version="1.0" encoding="utf-8"?>
-<w:document xmlns:wpc="http://schemas.microsoft.com/office/word/2010/wordprocessingCanvas" xmlns:cx="http://schemas.microsoft.com/office/drawing/2014/chartex" xmlns:cx1="http://schemas.microsoft.com/office/drawing/2015/9/8/chartex" xmlns:cx2="http://schemas.microsoft.com/office/drawing/2015/10/21/chartex" xmlns:cx3="http://schemas.microsoft.com/office/drawing/2016/5/9/chartex" xmlns:cx4="http://schemas.microsoft.com/office/drawing/2016/5/10/chartex" xmlns:cx5="http://schemas.microsoft.com/office/drawing/2016/5/11/chartex" xmlns:cx6="http://schemas.microsoft.com/office/drawing/2016/5/12/chartex" xmlns:cx7="http://schemas.microsoft.com/office/drawing/2016/5/13/chartex" xmlns:cx8="http://schemas.microsoft.com/office/drawing/2016/5/14/chartex" xmlns:mc="http://schemas.openxmlformats.org/markup-compatibility/2006" xmlns:aink="http://schemas.microsoft.com/office/drawing/2016/ink" xmlns:am3d="http://schemas.microsoft.com/office/drawing/2017/model3d" xmlns:o="urn:schemas-microsoft-com:office:office" xmlns:r="http://schemas.openxmlformats.org/officeDocument/2006/relationships" xmlns:m="http://schemas.openxmlformats.org/officeDocument/2006/math" xmlns:v="urn:schemas-microsoft-com:vml" xmlns:wp14="http://schemas.microsoft.com/office/word/2010/wordprocessingDrawing" xmlns:wp="http://schemas.openxmlformats.org/drawingml/2006/wordprocessingDrawing" xmlns:w10="urn:schemas-microsoft-com:office:word" xmlns:w="http://schemas.openxmlformats.org/wordprocessingml/2006/main" xmlns:w14="http://schemas.microsoft.com/office/word/2010/wordml" xmlns:w15="http://schemas.microsoft.com/office/word/2012/wordml" xmlns:w16cid="http://schemas.microsoft.com/office/word/2016/wordml/cid" xmlns:w16se="http://schemas.microsoft.com/office/word/2015/wordml/symex" xmlns:wpg="http://schemas.microsoft.com/office/word/2010/wordprocessingGroup" xmlns:wpi="http://schemas.microsoft.com/office/word/2010/wordprocessingInk" xmlns:wne="http://schemas.microsoft.com/office/word/2006/wordml" xmlns:wps="http://schemas.microsoft.com/office/word/2010/wordprocessingShape" mc:Ignorable="w14 w15 w16se w16cid wp14">
+<w:document xmlns:wpc="http://schemas.microsoft.com/office/word/2010/wordprocessingCanvas" xmlns:mc="http://schemas.openxmlformats.org/markup-compatibility/2006" xmlns:o="urn:schemas-microsoft-com:office:office" xmlns:r="http://schemas.openxmlformats.org/officeDocument/2006/relationships" xmlns:m="http://schemas.openxmlformats.org/officeDocument/2006/math" xmlns:v="urn:schemas-microsoft-com:vml" xmlns:wp14="http://schemas.microsoft.com/office/word/2010/wordprocessingDrawing" xmlns:wp="http://schemas.openxmlformats.org/drawingml/2006/wordprocessingDrawing" xmlns:w10="urn:schemas-microsoft-com:office:word" xmlns:w="http://schemas.openxmlformats.org/wordprocessingml/2006/main" xmlns:w14="http://schemas.microsoft.com/office/word/2010/wordml" xmlns:w15="http://schemas.microsoft.com/office/word/2012/wordml" xmlns:wpg="http://schemas.microsoft.com/office/word/2010/wordprocessingGroup" xmlns:wpi="http://schemas.microsoft.com/office/word/2010/wordprocessingInk" xmlns:wne="http://schemas.microsoft.com/office/word/2006/wordml" xmlns:wps="http://schemas.microsoft.com/office/word/2010/wordprocessingShape" mc:Ignorable="w14 w15 wp14">
   <w:body>
     <w:p>
       <w:pPr>
@@ -774,25 +774,7 @@
           <w:b/>
           <w:szCs w:val="26"/>
         </w:rPr>
-        <w:t xml:space="preserve">11.14-18:20-21:50 – Weblap oldal navigáció elkészítése. Csak egy </w:t>
-      </w:r>
-      <w:proofErr w:type="gramStart"/>
-      <w:r>
-        <w:rPr>
-          <w:rFonts w:cs="Arial"/>
-          <w:b/>
-          <w:szCs w:val="26"/>
-        </w:rPr>
-        <w:t>vázlat</w:t>
-      </w:r>
-      <w:proofErr w:type="gramEnd"/>
-      <w:r>
-        <w:rPr>
-          <w:rFonts w:cs="Arial"/>
-          <w:b/>
-          <w:szCs w:val="26"/>
-        </w:rPr>
-        <w:t xml:space="preserve"> hogy később ne keljen az elkészítésével és meganimálásával szenvedni.</w:t>
+        <w:t>11.14-18:20-21:50 – Weblap oldal navigáció elkészítése. Csak egy vázlat hogy később ne keljen az elkészítésével és meganimálásával szenvedni.</w:t>
       </w:r>
     </w:p>
     <w:p>
@@ -830,7 +812,320 @@
           <w:b/>
           <w:szCs w:val="26"/>
         </w:rPr>
-        <w:t xml:space="preserve"> Nyitott navbar méretezése</w:t>
+        <w:t xml:space="preserve"> Nyitott </w:t>
+      </w:r>
+      <w:proofErr w:type="spellStart"/>
+      <w:r>
+        <w:rPr>
+          <w:rFonts w:cs="Arial"/>
+          <w:b/>
+          <w:szCs w:val="26"/>
+        </w:rPr>
+        <w:t>navbar</w:t>
+      </w:r>
+      <w:proofErr w:type="spellEnd"/>
+      <w:r>
+        <w:rPr>
+          <w:rFonts w:cs="Arial"/>
+          <w:b/>
+          <w:szCs w:val="26"/>
+        </w:rPr>
+        <w:t xml:space="preserve"> méretezése</w:t>
+      </w:r>
+    </w:p>
+    <w:p>
+      <w:pPr>
+        <w:pStyle w:val="Listaszerbekezds"/>
+        <w:numPr>
+          <w:ilvl w:val="2"/>
+          <w:numId w:val="1"/>
+        </w:numPr>
+        <w:rPr>
+          <w:rFonts w:cs="Arial"/>
+          <w:b/>
+          <w:szCs w:val="26"/>
+        </w:rPr>
+      </w:pPr>
+      <w:r>
+        <w:rPr>
+          <w:rFonts w:cs="Arial"/>
+          <w:b/>
+          <w:szCs w:val="26"/>
+        </w:rPr>
+        <w:t xml:space="preserve">11.15-12:50-13:30 </w:t>
+      </w:r>
+      <w:r>
+        <w:rPr>
+          <w:rFonts w:cs="Arial"/>
+          <w:b/>
+          <w:szCs w:val="26"/>
+        </w:rPr>
+        <w:t>–</w:t>
+      </w:r>
+      <w:r>
+        <w:rPr>
+          <w:rFonts w:cs="Arial"/>
+          <w:b/>
+          <w:szCs w:val="26"/>
+        </w:rPr>
+        <w:t xml:space="preserve"> Új fül a menübe, hogy a </w:t>
+      </w:r>
+      <w:proofErr w:type="spellStart"/>
+      <w:r>
+        <w:rPr>
+          <w:rFonts w:cs="Arial"/>
+          <w:b/>
+          <w:szCs w:val="26"/>
+        </w:rPr>
+        <w:t>slider</w:t>
+      </w:r>
+      <w:r>
+        <w:rPr>
+          <w:rFonts w:cs="Arial"/>
+          <w:b/>
+          <w:szCs w:val="26"/>
+        </w:rPr>
+        <w:t>-</w:t>
+      </w:r>
+      <w:r>
+        <w:rPr>
+          <w:rFonts w:cs="Arial"/>
+          <w:b/>
+          <w:szCs w:val="26"/>
+        </w:rPr>
+        <w:t>t</w:t>
+      </w:r>
+      <w:proofErr w:type="spellEnd"/>
+      <w:r>
+        <w:rPr>
+          <w:rFonts w:cs="Arial"/>
+          <w:b/>
+          <w:szCs w:val="26"/>
+        </w:rPr>
+        <w:t xml:space="preserve"> tudjam tesztelni ott. Weboldal színek változtatása, és a fülekkel nem új </w:t>
+      </w:r>
+      <w:proofErr w:type="spellStart"/>
+      <w:r>
+        <w:rPr>
+          <w:rFonts w:cs="Arial"/>
+          <w:b/>
+          <w:szCs w:val="26"/>
+        </w:rPr>
+        <w:t>html-t</w:t>
+      </w:r>
+      <w:proofErr w:type="spellEnd"/>
+      <w:r>
+        <w:rPr>
+          <w:rFonts w:cs="Arial"/>
+          <w:b/>
+          <w:szCs w:val="26"/>
+        </w:rPr>
+        <w:t xml:space="preserve"> nyit majd meg, hanem JavaScript segítségével más és más </w:t>
+      </w:r>
+      <w:proofErr w:type="spellStart"/>
+      <w:r>
+        <w:rPr>
+          <w:rFonts w:cs="Arial"/>
+          <w:b/>
+          <w:szCs w:val="26"/>
+        </w:rPr>
+        <w:t>section-öket</w:t>
+      </w:r>
+      <w:proofErr w:type="spellEnd"/>
+      <w:r>
+        <w:rPr>
+          <w:rFonts w:cs="Arial"/>
+          <w:b/>
+          <w:szCs w:val="26"/>
+        </w:rPr>
+        <w:t xml:space="preserve"> fog megjeleníteni, illetve eltűntetni.</w:t>
+      </w:r>
+      <w:r>
+        <w:rPr>
+          <w:rFonts w:cs="Arial"/>
+          <w:b/>
+          <w:szCs w:val="26"/>
+        </w:rPr>
+        <w:t xml:space="preserve"> (Később bővítve lesz)</w:t>
+      </w:r>
+    </w:p>
+    <w:p>
+      <w:pPr>
+        <w:pStyle w:val="Listaszerbekezds"/>
+        <w:numPr>
+          <w:ilvl w:val="2"/>
+          <w:numId w:val="1"/>
+        </w:numPr>
+        <w:rPr>
+          <w:rFonts w:cs="Arial"/>
+          <w:b/>
+          <w:szCs w:val="26"/>
+        </w:rPr>
+      </w:pPr>
+      <w:r>
+        <w:rPr>
+          <w:rFonts w:cs="Arial"/>
+          <w:b/>
+          <w:szCs w:val="26"/>
+        </w:rPr>
+        <w:lastRenderedPageBreak/>
+        <w:t>11.15-20:30</w:t>
+      </w:r>
+      <w:r>
+        <w:rPr>
+          <w:rFonts w:cs="Arial"/>
+          <w:b/>
+          <w:szCs w:val="26"/>
+        </w:rPr>
+        <w:t>-21:</w:t>
+      </w:r>
+      <w:r>
+        <w:rPr>
+          <w:rFonts w:cs="Arial"/>
+          <w:b/>
+          <w:szCs w:val="26"/>
+        </w:rPr>
+        <w:t>55</w:t>
+      </w:r>
+      <w:r>
+        <w:rPr>
+          <w:rFonts w:cs="Arial"/>
+          <w:b/>
+          <w:szCs w:val="26"/>
+        </w:rPr>
+        <w:t xml:space="preserve"> </w:t>
+      </w:r>
+      <w:r>
+        <w:rPr>
+          <w:rFonts w:cs="Arial"/>
+          <w:b/>
+          <w:sz w:val="26"/>
+          <w:szCs w:val="26"/>
+        </w:rPr>
+        <w:t>–</w:t>
+      </w:r>
+      <w:r>
+        <w:rPr>
+          <w:rFonts w:cs="Arial"/>
+          <w:b/>
+          <w:sz w:val="26"/>
+          <w:szCs w:val="26"/>
+        </w:rPr>
+        <w:t xml:space="preserve"> </w:t>
+      </w:r>
+      <w:r>
+        <w:rPr>
+          <w:rFonts w:cs="Arial"/>
+          <w:b/>
+          <w:sz w:val="26"/>
+          <w:szCs w:val="26"/>
+        </w:rPr>
+        <w:t xml:space="preserve">A </w:t>
+      </w:r>
+      <w:proofErr w:type="spellStart"/>
+      <w:r>
+        <w:rPr>
+          <w:rFonts w:cs="Arial"/>
+          <w:b/>
+          <w:sz w:val="26"/>
+          <w:szCs w:val="26"/>
+        </w:rPr>
+        <w:t>swiper</w:t>
+      </w:r>
+      <w:proofErr w:type="spellEnd"/>
+      <w:r>
+        <w:rPr>
+          <w:rFonts w:cs="Arial"/>
+          <w:b/>
+          <w:sz w:val="26"/>
+          <w:szCs w:val="26"/>
+        </w:rPr>
+        <w:t xml:space="preserve"> be lett illesztve, be lett rakva a swiperjs.com oldalról e </w:t>
+      </w:r>
+      <w:proofErr w:type="spellStart"/>
+      <w:r>
+        <w:rPr>
+          <w:rFonts w:cs="Arial"/>
+          <w:b/>
+          <w:sz w:val="26"/>
+          <w:szCs w:val="26"/>
+        </w:rPr>
+        <w:t>js</w:t>
+      </w:r>
+      <w:proofErr w:type="spellEnd"/>
+      <w:r>
+        <w:rPr>
+          <w:rFonts w:cs="Arial"/>
+          <w:b/>
+          <w:sz w:val="26"/>
+          <w:szCs w:val="26"/>
+        </w:rPr>
+        <w:t xml:space="preserve"> és </w:t>
+      </w:r>
+      <w:proofErr w:type="spellStart"/>
+      <w:r>
+        <w:rPr>
+          <w:rFonts w:cs="Arial"/>
+          <w:b/>
+          <w:sz w:val="26"/>
+          <w:szCs w:val="26"/>
+        </w:rPr>
+        <w:t>css</w:t>
+      </w:r>
+      <w:proofErr w:type="spellEnd"/>
+      <w:r>
+        <w:rPr>
+          <w:rFonts w:cs="Arial"/>
+          <w:b/>
+          <w:sz w:val="26"/>
+          <w:szCs w:val="26"/>
+        </w:rPr>
+        <w:t xml:space="preserve"> fájlok, illetve elkezdtem készíteni is, de elfáradtam szóval félbehagytam (még nem </w:t>
+      </w:r>
+      <w:r>
+        <w:rPr>
+          <w:rFonts w:cs="Arial"/>
+          <w:b/>
+          <w:sz w:val="26"/>
+          <w:szCs w:val="26"/>
+        </w:rPr>
+        <w:t>működik</w:t>
+      </w:r>
+      <w:r>
+        <w:rPr>
+          <w:rFonts w:cs="Arial"/>
+          <w:b/>
+          <w:sz w:val="26"/>
+          <w:szCs w:val="26"/>
+        </w:rPr>
+        <w:t>).</w:t>
+      </w:r>
+      <w:r>
+        <w:rPr>
+          <w:rFonts w:cs="Arial"/>
+          <w:b/>
+          <w:sz w:val="26"/>
+          <w:szCs w:val="26"/>
+        </w:rPr>
+        <w:t xml:space="preserve"> Illetve</w:t>
+      </w:r>
+      <w:r>
+        <w:rPr>
+          <w:rFonts w:cs="Arial"/>
+          <w:b/>
+          <w:sz w:val="26"/>
+          <w:szCs w:val="26"/>
+        </w:rPr>
+        <w:t xml:space="preserve"> ki lettek egészítve a menü fülek, most már mindegyik külön blokkot mutat</w:t>
+      </w:r>
+      <w:r>
+        <w:rPr>
+          <w:rFonts w:cs="Arial"/>
+          <w:b/>
+          <w:sz w:val="26"/>
+          <w:szCs w:val="26"/>
+        </w:rPr>
+        <w:t>.</w:t>
       </w:r>
       <w:bookmarkStart w:id="0" w:name="_GoBack"/>
       <w:bookmarkEnd w:id="0"/>
@@ -870,7 +1165,7 @@
 </file>
 
 <file path=word/numbering.xml><?xml version="1.0" encoding="utf-8"?>
-<w:numbering xmlns:wpc="http://schemas.microsoft.com/office/word/2010/wordprocessingCanvas" xmlns:cx="http://schemas.microsoft.com/office/drawing/2014/chartex" xmlns:cx1="http://schemas.microsoft.com/office/drawing/2015/9/8/chartex" xmlns:cx2="http://schemas.microsoft.com/office/drawing/2015/10/21/chartex" xmlns:cx3="http://schemas.microsoft.com/office/drawing/2016/5/9/chartex" xmlns:cx4="http://schemas.microsoft.com/office/drawing/2016/5/10/chartex" xmlns:cx5="http://schemas.microsoft.com/office/drawing/2016/5/11/chartex" xmlns:cx6="http://schemas.microsoft.com/office/drawing/2016/5/12/chartex" xmlns:cx7="http://schemas.microsoft.com/office/drawing/2016/5/13/chartex" xmlns:cx8="http://schemas.microsoft.com/office/drawing/2016/5/14/chartex" xmlns:mc="http://schemas.openxmlformats.org/markup-compatibility/2006" xmlns:aink="http://schemas.microsoft.com/office/drawing/2016/ink" xmlns:am3d="http://schemas.microsoft.com/office/drawing/2017/model3d" xmlns:o="urn:schemas-microsoft-com:office:office" xmlns:r="http://schemas.openxmlformats.org/officeDocument/2006/relationships" xmlns:m="http://schemas.openxmlformats.org/officeDocument/2006/math" xmlns:v="urn:schemas-microsoft-com:vml" xmlns:wp14="http://schemas.microsoft.com/office/word/2010/wordprocessingDrawing" xmlns:wp="http://schemas.openxmlformats.org/drawingml/2006/wordprocessingDrawing" xmlns:w10="urn:schemas-microsoft-com:office:word" xmlns:w="http://schemas.openxmlformats.org/wordprocessingml/2006/main" xmlns:w14="http://schemas.microsoft.com/office/word/2010/wordml" xmlns:w15="http://schemas.microsoft.com/office/word/2012/wordml" xmlns:w16cid="http://schemas.microsoft.com/office/word/2016/wordml/cid" xmlns:w16se="http://schemas.microsoft.com/office/word/2015/wordml/symex" xmlns:wpg="http://schemas.microsoft.com/office/word/2010/wordprocessingGroup" xmlns:wpi="http://schemas.microsoft.com/office/word/2010/wordprocessingInk" xmlns:wne="http://schemas.microsoft.com/office/word/2006/wordml" xmlns:wps="http://schemas.microsoft.com/office/word/2010/wordprocessingShape" mc:Ignorable="w14 w15 w16se w16cid wp14">
+<w:numbering xmlns:wpc="http://schemas.microsoft.com/office/word/2010/wordprocessingCanvas" xmlns:mc="http://schemas.openxmlformats.org/markup-compatibility/2006" xmlns:o="urn:schemas-microsoft-com:office:office" xmlns:r="http://schemas.openxmlformats.org/officeDocument/2006/relationships" xmlns:m="http://schemas.openxmlformats.org/officeDocument/2006/math" xmlns:v="urn:schemas-microsoft-com:vml" xmlns:wp14="http://schemas.microsoft.com/office/word/2010/wordprocessingDrawing" xmlns:wp="http://schemas.openxmlformats.org/drawingml/2006/wordprocessingDrawing" xmlns:w10="urn:schemas-microsoft-com:office:word" xmlns:w="http://schemas.openxmlformats.org/wordprocessingml/2006/main" xmlns:w14="http://schemas.microsoft.com/office/word/2010/wordml" xmlns:w15="http://schemas.microsoft.com/office/word/2012/wordml" xmlns:wpg="http://schemas.microsoft.com/office/word/2010/wordprocessingGroup" xmlns:wpi="http://schemas.microsoft.com/office/word/2010/wordprocessingInk" xmlns:wne="http://schemas.microsoft.com/office/word/2006/wordml" xmlns:wps="http://schemas.microsoft.com/office/word/2010/wordprocessingShape" mc:Ignorable="w14 w15 wp14">
   <w:abstractNum w:abstractNumId="0" w15:restartNumberingAfterBreak="0">
     <w:nsid w:val="34931DC8"/>
     <w:multiLevelType w:val="hybridMultilevel"/>
@@ -991,7 +1286,7 @@
 </file>
 
 <file path=word/styles.xml><?xml version="1.0" encoding="utf-8"?>
-<w:styles xmlns:mc="http://schemas.openxmlformats.org/markup-compatibility/2006" xmlns:r="http://schemas.openxmlformats.org/officeDocument/2006/relationships" xmlns:w="http://schemas.openxmlformats.org/wordprocessingml/2006/main" xmlns:w14="http://schemas.microsoft.com/office/word/2010/wordml" xmlns:w15="http://schemas.microsoft.com/office/word/2012/wordml" xmlns:w16cid="http://schemas.microsoft.com/office/word/2016/wordml/cid" xmlns:w16se="http://schemas.microsoft.com/office/word/2015/wordml/symex" mc:Ignorable="w14 w15 w16se w16cid">
+<w:styles xmlns:mc="http://schemas.openxmlformats.org/markup-compatibility/2006" xmlns:r="http://schemas.openxmlformats.org/officeDocument/2006/relationships" xmlns:w="http://schemas.openxmlformats.org/wordprocessingml/2006/main" xmlns:w14="http://schemas.microsoft.com/office/word/2010/wordml" xmlns:w15="http://schemas.microsoft.com/office/word/2012/wordml" mc:Ignorable="w14 w15">
   <w:docDefaults>
     <w:rPrDefault>
       <w:rPr>
@@ -1007,7 +1302,7 @@
       </w:pPr>
     </w:pPrDefault>
   </w:docDefaults>
-  <w:latentStyles w:defLockedState="0" w:defUIPriority="99" w:defSemiHidden="0" w:defUnhideWhenUsed="0" w:defQFormat="0" w:count="375">
+  <w:latentStyles w:defLockedState="0" w:defUIPriority="99" w:defSemiHidden="0" w:defUnhideWhenUsed="0" w:defQFormat="0" w:count="371">
     <w:lsdException w:name="Normal" w:uiPriority="0" w:qFormat="1"/>
     <w:lsdException w:name="heading 1" w:uiPriority="9" w:qFormat="1"/>
     <w:lsdException w:name="heading 2" w:semiHidden="1" w:uiPriority="9" w:unhideWhenUsed="1" w:qFormat="1"/>
@@ -1113,6 +1408,7 @@
     <w:lsdException w:name="HTML Sample" w:semiHidden="1" w:unhideWhenUsed="1"/>
     <w:lsdException w:name="HTML Typewriter" w:semiHidden="1" w:unhideWhenUsed="1"/>
     <w:lsdException w:name="HTML Variable" w:semiHidden="1" w:unhideWhenUsed="1"/>
+    <w:lsdException w:name="Normal Table" w:semiHidden="1" w:unhideWhenUsed="1"/>
     <w:lsdException w:name="annotation subject" w:semiHidden="1" w:unhideWhenUsed="1"/>
     <w:lsdException w:name="No List" w:semiHidden="1" w:unhideWhenUsed="1"/>
     <w:lsdException w:name="Outline List 1" w:semiHidden="1" w:unhideWhenUsed="1"/>
@@ -1156,8 +1452,10 @@
     <w:lsdException w:name="Table Elegant" w:semiHidden="1" w:unhideWhenUsed="1"/>
     <w:lsdException w:name="Table Professional" w:semiHidden="1" w:unhideWhenUsed="1"/>
     <w:lsdException w:name="Table Subtle 1" w:semiHidden="1" w:unhideWhenUsed="1"/>
+    <w:lsdException w:name="Table Subtle 2" w:semiHidden="1" w:unhideWhenUsed="1"/>
     <w:lsdException w:name="Table Web 1" w:semiHidden="1" w:unhideWhenUsed="1"/>
     <w:lsdException w:name="Table Web 2" w:semiHidden="1" w:unhideWhenUsed="1"/>
+    <w:lsdException w:name="Table Web 3" w:semiHidden="1" w:unhideWhenUsed="1"/>
     <w:lsdException w:name="Balloon Text" w:semiHidden="1" w:unhideWhenUsed="1"/>
     <w:lsdException w:name="Table Grid" w:uiPriority="39"/>
     <w:lsdException w:name="Table Theme" w:semiHidden="1" w:unhideWhenUsed="1"/>
@@ -1376,10 +1674,6 @@
     <w:lsdException w:name="List Table 5 Dark Accent 6" w:uiPriority="50"/>
     <w:lsdException w:name="List Table 6 Colorful Accent 6" w:uiPriority="51"/>
     <w:lsdException w:name="List Table 7 Colorful Accent 6" w:uiPriority="52"/>
-    <w:lsdException w:name="Mention" w:semiHidden="1" w:unhideWhenUsed="1"/>
-    <w:lsdException w:name="Smart Hyperlink" w:semiHidden="1" w:unhideWhenUsed="1"/>
-    <w:lsdException w:name="Hashtag" w:semiHidden="1" w:unhideWhenUsed="1"/>
-    <w:lsdException w:name="Unresolved Mention" w:semiHidden="1" w:unhideWhenUsed="1"/>
   </w:latentStyles>
   <w:style w:type="paragraph" w:default="1" w:styleId="Norml">
     <w:name w:val="Normal"/>

</xml_diff>

<commit_message>
Swiper módisítások, JavaSript nem működik még mindig ismeretlen okokból.
</commit_message>
<xml_diff>
--- a/Dokumentation.docx
+++ b/Dokumentation.docx
@@ -812,25 +812,7 @@
           <w:b/>
           <w:szCs w:val="26"/>
         </w:rPr>
-        <w:t xml:space="preserve"> Nyitott </w:t>
-      </w:r>
-      <w:proofErr w:type="spellStart"/>
-      <w:r>
-        <w:rPr>
-          <w:rFonts w:cs="Arial"/>
-          <w:b/>
-          <w:szCs w:val="26"/>
-        </w:rPr>
-        <w:t>navbar</w:t>
-      </w:r>
-      <w:proofErr w:type="spellEnd"/>
-      <w:r>
-        <w:rPr>
-          <w:rFonts w:cs="Arial"/>
-          <w:b/>
-          <w:szCs w:val="26"/>
-        </w:rPr>
-        <w:t xml:space="preserve"> méretezése</w:t>
+        <w:t xml:space="preserve"> Nyitott navbar méretezése</w:t>
       </w:r>
     </w:p>
     <w:p>
@@ -868,16 +850,7 @@
           <w:b/>
           <w:szCs w:val="26"/>
         </w:rPr>
-        <w:t xml:space="preserve"> Új fül a menübe, hogy a </w:t>
-      </w:r>
-      <w:proofErr w:type="spellStart"/>
-      <w:r>
-        <w:rPr>
-          <w:rFonts w:cs="Arial"/>
-          <w:b/>
-          <w:szCs w:val="26"/>
-        </w:rPr>
-        <w:t>slider</w:t>
+        <w:t xml:space="preserve"> Új fül a menübe, hogy a slider</w:t>
       </w:r>
       <w:r>
         <w:rPr>
@@ -893,52 +866,17 @@
           <w:b/>
           <w:szCs w:val="26"/>
         </w:rPr>
-        <w:t>t</w:t>
-      </w:r>
-      <w:proofErr w:type="spellEnd"/>
-      <w:r>
-        <w:rPr>
-          <w:rFonts w:cs="Arial"/>
-          <w:b/>
-          <w:szCs w:val="26"/>
-        </w:rPr>
-        <w:t xml:space="preserve"> tudjam tesztelni ott. Weboldal színek változtatása, és a fülekkel nem új </w:t>
-      </w:r>
-      <w:proofErr w:type="spellStart"/>
-      <w:r>
-        <w:rPr>
-          <w:rFonts w:cs="Arial"/>
-          <w:b/>
-          <w:szCs w:val="26"/>
-        </w:rPr>
-        <w:t>html-t</w:t>
-      </w:r>
-      <w:proofErr w:type="spellEnd"/>
-      <w:r>
-        <w:rPr>
-          <w:rFonts w:cs="Arial"/>
-          <w:b/>
-          <w:szCs w:val="26"/>
-        </w:rPr>
-        <w:t xml:space="preserve"> nyit majd meg, hanem JavaScript segítségével más és más </w:t>
-      </w:r>
-      <w:proofErr w:type="spellStart"/>
-      <w:r>
-        <w:rPr>
-          <w:rFonts w:cs="Arial"/>
-          <w:b/>
-          <w:szCs w:val="26"/>
-        </w:rPr>
-        <w:t>section-öket</w:t>
-      </w:r>
-      <w:proofErr w:type="spellEnd"/>
-      <w:r>
-        <w:rPr>
-          <w:rFonts w:cs="Arial"/>
-          <w:b/>
-          <w:szCs w:val="26"/>
-        </w:rPr>
-        <w:t xml:space="preserve"> fog megjeleníteni, illetve eltűntetni.</w:t>
+        <w:t>t tudjam tesztelni ott. Weboldal színek változtatása, és a fülekkel nem új html-t</w:t>
+      </w:r>
+      <w:bookmarkStart w:id="0" w:name="_GoBack"/>
+      <w:bookmarkEnd w:id="0"/>
+      <w:r>
+        <w:rPr>
+          <w:rFonts w:cs="Arial"/>
+          <w:b/>
+          <w:szCs w:val="26"/>
+        </w:rPr>
+        <w:t xml:space="preserve"> nyit majd meg, hanem JavaScript segítségével más és más section-öket fog megjeleníteni, illetve eltűntetni.</w:t>
       </w:r>
       <w:r>
         <w:rPr>
@@ -1020,67 +958,7 @@
           <w:sz w:val="26"/>
           <w:szCs w:val="26"/>
         </w:rPr>
-        <w:t xml:space="preserve">A </w:t>
-      </w:r>
-      <w:proofErr w:type="spellStart"/>
-      <w:r>
-        <w:rPr>
-          <w:rFonts w:cs="Arial"/>
-          <w:b/>
-          <w:sz w:val="26"/>
-          <w:szCs w:val="26"/>
-        </w:rPr>
-        <w:t>swiper</w:t>
-      </w:r>
-      <w:proofErr w:type="spellEnd"/>
-      <w:r>
-        <w:rPr>
-          <w:rFonts w:cs="Arial"/>
-          <w:b/>
-          <w:sz w:val="26"/>
-          <w:szCs w:val="26"/>
-        </w:rPr>
-        <w:t xml:space="preserve"> be lett illesztve, be lett rakva a swiperjs.com oldalról e </w:t>
-      </w:r>
-      <w:proofErr w:type="spellStart"/>
-      <w:r>
-        <w:rPr>
-          <w:rFonts w:cs="Arial"/>
-          <w:b/>
-          <w:sz w:val="26"/>
-          <w:szCs w:val="26"/>
-        </w:rPr>
-        <w:t>js</w:t>
-      </w:r>
-      <w:proofErr w:type="spellEnd"/>
-      <w:r>
-        <w:rPr>
-          <w:rFonts w:cs="Arial"/>
-          <w:b/>
-          <w:sz w:val="26"/>
-          <w:szCs w:val="26"/>
-        </w:rPr>
-        <w:t xml:space="preserve"> és </w:t>
-      </w:r>
-      <w:proofErr w:type="spellStart"/>
-      <w:r>
-        <w:rPr>
-          <w:rFonts w:cs="Arial"/>
-          <w:b/>
-          <w:sz w:val="26"/>
-          <w:szCs w:val="26"/>
-        </w:rPr>
-        <w:t>css</w:t>
-      </w:r>
-      <w:proofErr w:type="spellEnd"/>
-      <w:r>
-        <w:rPr>
-          <w:rFonts w:cs="Arial"/>
-          <w:b/>
-          <w:sz w:val="26"/>
-          <w:szCs w:val="26"/>
-        </w:rPr>
-        <w:t xml:space="preserve"> fájlok, illetve elkezdtem készíteni is, de elfáradtam szóval félbehagytam (még nem </w:t>
+        <w:t xml:space="preserve">A swiper be lett illesztve, be lett rakva a swiperjs.com oldalról e js és css fájlok, illetve elkezdtem készíteni is, de elfáradtam szóval félbehagytam (még nem </w:t>
       </w:r>
       <w:r>
         <w:rPr>
@@ -1127,8 +1005,75 @@
         </w:rPr>
         <w:t>.</w:t>
       </w:r>
-      <w:bookmarkStart w:id="0" w:name="_GoBack"/>
-      <w:bookmarkEnd w:id="0"/>
+    </w:p>
+    <w:p>
+      <w:pPr>
+        <w:pStyle w:val="Listaszerbekezds"/>
+        <w:numPr>
+          <w:ilvl w:val="2"/>
+          <w:numId w:val="1"/>
+        </w:numPr>
+        <w:rPr>
+          <w:rFonts w:cs="Arial"/>
+          <w:b/>
+          <w:szCs w:val="26"/>
+        </w:rPr>
+      </w:pPr>
+      <w:r>
+        <w:rPr>
+          <w:rFonts w:cs="Arial"/>
+          <w:b/>
+          <w:szCs w:val="26"/>
+        </w:rPr>
+        <w:t xml:space="preserve">11.16-20:50-21:40 </w:t>
+      </w:r>
+      <w:r>
+        <w:rPr>
+          <w:rFonts w:cs="Arial"/>
+          <w:b/>
+          <w:sz w:val="26"/>
+          <w:szCs w:val="26"/>
+        </w:rPr>
+        <w:t>–</w:t>
+      </w:r>
+      <w:r>
+        <w:rPr>
+          <w:rFonts w:cs="Arial"/>
+          <w:b/>
+          <w:sz w:val="26"/>
+          <w:szCs w:val="26"/>
+        </w:rPr>
+        <w:t xml:space="preserve"> Swiper css és html módosítások, divekbe vannak rakva a képek, és egyéb más dolgok. A JavaScripte</w:t>
+      </w:r>
+      <w:r>
+        <w:rPr>
+          <w:rFonts w:cs="Arial"/>
+          <w:b/>
+          <w:sz w:val="26"/>
+          <w:szCs w:val="26"/>
+        </w:rPr>
+        <w:t xml:space="preserve">n belül nem jó a függvény, </w:t>
+      </w:r>
+      <w:proofErr w:type="gramStart"/>
+      <w:r>
+        <w:rPr>
+          <w:rFonts w:cs="Arial"/>
+          <w:b/>
+          <w:sz w:val="26"/>
+          <w:szCs w:val="26"/>
+        </w:rPr>
+        <w:t>egyenlőre</w:t>
+      </w:r>
+      <w:proofErr w:type="gramEnd"/>
+      <w:r>
+        <w:rPr>
+          <w:rFonts w:cs="Arial"/>
+          <w:b/>
+          <w:sz w:val="26"/>
+          <w:szCs w:val="26"/>
+        </w:rPr>
+        <w:t xml:space="preserve"> ismeretlen okok miatt.</w:t>
+      </w:r>
     </w:p>
     <w:p>
       <w:pPr>

</xml_diff>

<commit_message>
a swiper működőképes és automatikusan is vált képet. Bár úgy tűnik mintha először interaktálni kell hogy működjön.
</commit_message>
<xml_diff>
--- a/Dokumentation.docx
+++ b/Dokumentation.docx
@@ -866,214 +866,267 @@
           <w:b/>
           <w:szCs w:val="26"/>
         </w:rPr>
-        <w:t>t tudjam tesztelni ott. Weboldal színek változtatása, és a fülekkel nem új html-t</w:t>
+        <w:t>t tudjam tesztelni ott. Weboldal színek változtatása, és a fülekkel nem új html-t nyit majd meg, hanem JavaScript segítségével más és más section-öket fog megjeleníteni, illetve eltűntetni.</w:t>
+      </w:r>
+      <w:r>
+        <w:rPr>
+          <w:rFonts w:cs="Arial"/>
+          <w:b/>
+          <w:szCs w:val="26"/>
+        </w:rPr>
+        <w:t xml:space="preserve"> (Később bővítve lesz)</w:t>
+      </w:r>
+    </w:p>
+    <w:p>
+      <w:pPr>
+        <w:pStyle w:val="Listaszerbekezds"/>
+        <w:numPr>
+          <w:ilvl w:val="2"/>
+          <w:numId w:val="1"/>
+        </w:numPr>
+        <w:rPr>
+          <w:rFonts w:cs="Arial"/>
+          <w:b/>
+          <w:szCs w:val="26"/>
+        </w:rPr>
+      </w:pPr>
+      <w:r>
+        <w:rPr>
+          <w:rFonts w:cs="Arial"/>
+          <w:b/>
+          <w:szCs w:val="26"/>
+        </w:rPr>
+        <w:lastRenderedPageBreak/>
+        <w:t>11.15-20:30</w:t>
+      </w:r>
+      <w:r>
+        <w:rPr>
+          <w:rFonts w:cs="Arial"/>
+          <w:b/>
+          <w:szCs w:val="26"/>
+        </w:rPr>
+        <w:t>-21:</w:t>
+      </w:r>
+      <w:r>
+        <w:rPr>
+          <w:rFonts w:cs="Arial"/>
+          <w:b/>
+          <w:szCs w:val="26"/>
+        </w:rPr>
+        <w:t>55</w:t>
+      </w:r>
+      <w:r>
+        <w:rPr>
+          <w:rFonts w:cs="Arial"/>
+          <w:b/>
+          <w:szCs w:val="26"/>
+        </w:rPr>
+        <w:t xml:space="preserve"> </w:t>
+      </w:r>
+      <w:r>
+        <w:rPr>
+          <w:rFonts w:cs="Arial"/>
+          <w:b/>
+          <w:sz w:val="26"/>
+          <w:szCs w:val="26"/>
+        </w:rPr>
+        <w:t>–</w:t>
+      </w:r>
+      <w:r>
+        <w:rPr>
+          <w:rFonts w:cs="Arial"/>
+          <w:b/>
+          <w:sz w:val="26"/>
+          <w:szCs w:val="26"/>
+        </w:rPr>
+        <w:t xml:space="preserve"> </w:t>
+      </w:r>
+      <w:r>
+        <w:rPr>
+          <w:rFonts w:cs="Arial"/>
+          <w:b/>
+          <w:sz w:val="26"/>
+          <w:szCs w:val="26"/>
+        </w:rPr>
+        <w:t xml:space="preserve">A swiper be lett illesztve, be lett rakva a swiperjs.com oldalról e js és css fájlok, illetve elkezdtem készíteni is, de elfáradtam szóval félbehagytam (még nem </w:t>
+      </w:r>
+      <w:r>
+        <w:rPr>
+          <w:rFonts w:cs="Arial"/>
+          <w:b/>
+          <w:sz w:val="26"/>
+          <w:szCs w:val="26"/>
+        </w:rPr>
+        <w:t>működik</w:t>
+      </w:r>
+      <w:r>
+        <w:rPr>
+          <w:rFonts w:cs="Arial"/>
+          <w:b/>
+          <w:sz w:val="26"/>
+          <w:szCs w:val="26"/>
+        </w:rPr>
+        <w:t>).</w:t>
+      </w:r>
+      <w:r>
+        <w:rPr>
+          <w:rFonts w:cs="Arial"/>
+          <w:b/>
+          <w:sz w:val="26"/>
+          <w:szCs w:val="26"/>
+        </w:rPr>
+        <w:t xml:space="preserve"> Illetve</w:t>
+      </w:r>
+      <w:r>
+        <w:rPr>
+          <w:rFonts w:cs="Arial"/>
+          <w:b/>
+          <w:sz w:val="26"/>
+          <w:szCs w:val="26"/>
+        </w:rPr>
+        <w:t xml:space="preserve"> ki lettek egészítve a menü fülek, most már mindegyik külön blokkot mutat</w:t>
+      </w:r>
+      <w:r>
+        <w:rPr>
+          <w:rFonts w:cs="Arial"/>
+          <w:b/>
+          <w:sz w:val="26"/>
+          <w:szCs w:val="26"/>
+        </w:rPr>
+        <w:t>.</w:t>
+      </w:r>
+    </w:p>
+    <w:p>
+      <w:pPr>
+        <w:pStyle w:val="Listaszerbekezds"/>
+        <w:numPr>
+          <w:ilvl w:val="2"/>
+          <w:numId w:val="1"/>
+        </w:numPr>
+        <w:rPr>
+          <w:rFonts w:cs="Arial"/>
+          <w:b/>
+          <w:szCs w:val="26"/>
+        </w:rPr>
+      </w:pPr>
+      <w:r>
+        <w:rPr>
+          <w:rFonts w:cs="Arial"/>
+          <w:b/>
+          <w:szCs w:val="26"/>
+        </w:rPr>
+        <w:t xml:space="preserve">11.16-20:50-21:40 </w:t>
+      </w:r>
+      <w:r>
+        <w:rPr>
+          <w:rFonts w:cs="Arial"/>
+          <w:b/>
+          <w:sz w:val="26"/>
+          <w:szCs w:val="26"/>
+        </w:rPr>
+        <w:t>–</w:t>
+      </w:r>
+      <w:r>
+        <w:rPr>
+          <w:rFonts w:cs="Arial"/>
+          <w:b/>
+          <w:sz w:val="26"/>
+          <w:szCs w:val="26"/>
+        </w:rPr>
+        <w:t xml:space="preserve"> Swiper css és html módosítások, divekbe vannak rakva a képek, és egyéb más dolgok. A JavaScripte</w:t>
+      </w:r>
+      <w:r>
+        <w:rPr>
+          <w:rFonts w:cs="Arial"/>
+          <w:b/>
+          <w:sz w:val="26"/>
+          <w:szCs w:val="26"/>
+        </w:rPr>
+        <w:t>n belül nem jó a függvény, egyenlőre</w:t>
+      </w:r>
+      <w:r>
+        <w:rPr>
+          <w:rFonts w:cs="Arial"/>
+          <w:b/>
+          <w:sz w:val="26"/>
+          <w:szCs w:val="26"/>
+        </w:rPr>
+        <w:t xml:space="preserve"> ismeretlen okok miatt.</w:t>
+      </w:r>
+    </w:p>
+    <w:p>
+      <w:pPr>
+        <w:pStyle w:val="Listaszerbekezds"/>
+        <w:numPr>
+          <w:ilvl w:val="2"/>
+          <w:numId w:val="1"/>
+        </w:numPr>
+        <w:rPr>
+          <w:rFonts w:cs="Arial"/>
+          <w:b/>
+          <w:szCs w:val="26"/>
+        </w:rPr>
+      </w:pPr>
+      <w:r>
+        <w:rPr>
+          <w:rFonts w:cs="Arial"/>
+          <w:b/>
+          <w:szCs w:val="26"/>
+        </w:rPr>
+        <w:t>11.17-22:10-23:20</w:t>
+      </w:r>
+      <w:r>
+        <w:t xml:space="preserve"> </w:t>
+      </w:r>
+      <w:r>
+        <w:rPr>
+          <w:rFonts w:cs="Arial"/>
+          <w:b/>
+          <w:sz w:val="26"/>
+          <w:szCs w:val="26"/>
+        </w:rPr>
+        <w:t>–</w:t>
+      </w:r>
+      <w:r>
+        <w:rPr>
+          <w:rFonts w:cs="Arial"/>
+          <w:b/>
+          <w:sz w:val="26"/>
+          <w:szCs w:val="26"/>
+        </w:rPr>
+        <w:t xml:space="preserve"> A swiper működőképes, a probléma az egyik class vertikálisan középre igazítása okozta valamiért. Automatikusan is már váltogatja a képeket, de mintha úgy tűnne, hogy nem akarja váltani </w:t>
+      </w:r>
+      <w:proofErr w:type="gramStart"/>
+      <w:r>
+        <w:rPr>
+          <w:rFonts w:cs="Arial"/>
+          <w:b/>
+          <w:sz w:val="26"/>
+          <w:szCs w:val="26"/>
+        </w:rPr>
+        <w:t>ameddig</w:t>
+      </w:r>
+      <w:proofErr w:type="gramEnd"/>
+      <w:r>
+        <w:rPr>
+          <w:rFonts w:cs="Arial"/>
+          <w:b/>
+          <w:sz w:val="26"/>
+          <w:szCs w:val="26"/>
+        </w:rPr>
+        <w:t xml:space="preserve"> nincs interakció</w:t>
+      </w:r>
+      <w:r>
+        <w:rPr>
+          <w:rFonts w:cs="Arial"/>
+          <w:b/>
+          <w:sz w:val="26"/>
+          <w:szCs w:val="26"/>
+        </w:rPr>
+        <w:t>.</w:t>
       </w:r>
       <w:bookmarkStart w:id="0" w:name="_GoBack"/>
       <w:bookmarkEnd w:id="0"/>
-      <w:r>
-        <w:rPr>
-          <w:rFonts w:cs="Arial"/>
-          <w:b/>
-          <w:szCs w:val="26"/>
-        </w:rPr>
-        <w:t xml:space="preserve"> nyit majd meg, hanem JavaScript segítségével más és más section-öket fog megjeleníteni, illetve eltűntetni.</w:t>
-      </w:r>
-      <w:r>
-        <w:rPr>
-          <w:rFonts w:cs="Arial"/>
-          <w:b/>
-          <w:szCs w:val="26"/>
-        </w:rPr>
-        <w:t xml:space="preserve"> (Később bővítve lesz)</w:t>
-      </w:r>
-    </w:p>
-    <w:p>
-      <w:pPr>
-        <w:pStyle w:val="Listaszerbekezds"/>
-        <w:numPr>
-          <w:ilvl w:val="2"/>
-          <w:numId w:val="1"/>
-        </w:numPr>
-        <w:rPr>
-          <w:rFonts w:cs="Arial"/>
-          <w:b/>
-          <w:szCs w:val="26"/>
-        </w:rPr>
-      </w:pPr>
-      <w:r>
-        <w:rPr>
-          <w:rFonts w:cs="Arial"/>
-          <w:b/>
-          <w:szCs w:val="26"/>
-        </w:rPr>
-        <w:lastRenderedPageBreak/>
-        <w:t>11.15-20:30</w:t>
-      </w:r>
-      <w:r>
-        <w:rPr>
-          <w:rFonts w:cs="Arial"/>
-          <w:b/>
-          <w:szCs w:val="26"/>
-        </w:rPr>
-        <w:t>-21:</w:t>
-      </w:r>
-      <w:r>
-        <w:rPr>
-          <w:rFonts w:cs="Arial"/>
-          <w:b/>
-          <w:szCs w:val="26"/>
-        </w:rPr>
-        <w:t>55</w:t>
-      </w:r>
-      <w:r>
-        <w:rPr>
-          <w:rFonts w:cs="Arial"/>
-          <w:b/>
-          <w:szCs w:val="26"/>
-        </w:rPr>
-        <w:t xml:space="preserve"> </w:t>
-      </w:r>
-      <w:r>
-        <w:rPr>
-          <w:rFonts w:cs="Arial"/>
-          <w:b/>
-          <w:sz w:val="26"/>
-          <w:szCs w:val="26"/>
-        </w:rPr>
-        <w:t>–</w:t>
-      </w:r>
-      <w:r>
-        <w:rPr>
-          <w:rFonts w:cs="Arial"/>
-          <w:b/>
-          <w:sz w:val="26"/>
-          <w:szCs w:val="26"/>
-        </w:rPr>
-        <w:t xml:space="preserve"> </w:t>
-      </w:r>
-      <w:r>
-        <w:rPr>
-          <w:rFonts w:cs="Arial"/>
-          <w:b/>
-          <w:sz w:val="26"/>
-          <w:szCs w:val="26"/>
-        </w:rPr>
-        <w:t xml:space="preserve">A swiper be lett illesztve, be lett rakva a swiperjs.com oldalról e js és css fájlok, illetve elkezdtem készíteni is, de elfáradtam szóval félbehagytam (még nem </w:t>
-      </w:r>
-      <w:r>
-        <w:rPr>
-          <w:rFonts w:cs="Arial"/>
-          <w:b/>
-          <w:sz w:val="26"/>
-          <w:szCs w:val="26"/>
-        </w:rPr>
-        <w:t>működik</w:t>
-      </w:r>
-      <w:r>
-        <w:rPr>
-          <w:rFonts w:cs="Arial"/>
-          <w:b/>
-          <w:sz w:val="26"/>
-          <w:szCs w:val="26"/>
-        </w:rPr>
-        <w:t>).</w:t>
-      </w:r>
-      <w:r>
-        <w:rPr>
-          <w:rFonts w:cs="Arial"/>
-          <w:b/>
-          <w:sz w:val="26"/>
-          <w:szCs w:val="26"/>
-        </w:rPr>
-        <w:t xml:space="preserve"> Illetve</w:t>
-      </w:r>
-      <w:r>
-        <w:rPr>
-          <w:rFonts w:cs="Arial"/>
-          <w:b/>
-          <w:sz w:val="26"/>
-          <w:szCs w:val="26"/>
-        </w:rPr>
-        <w:t xml:space="preserve"> ki lettek egészítve a menü fülek, most már mindegyik külön blokkot mutat</w:t>
-      </w:r>
-      <w:r>
-        <w:rPr>
-          <w:rFonts w:cs="Arial"/>
-          <w:b/>
-          <w:sz w:val="26"/>
-          <w:szCs w:val="26"/>
-        </w:rPr>
-        <w:t>.</w:t>
-      </w:r>
-    </w:p>
-    <w:p>
-      <w:pPr>
-        <w:pStyle w:val="Listaszerbekezds"/>
-        <w:numPr>
-          <w:ilvl w:val="2"/>
-          <w:numId w:val="1"/>
-        </w:numPr>
-        <w:rPr>
-          <w:rFonts w:cs="Arial"/>
-          <w:b/>
-          <w:szCs w:val="26"/>
-        </w:rPr>
-      </w:pPr>
-      <w:r>
-        <w:rPr>
-          <w:rFonts w:cs="Arial"/>
-          <w:b/>
-          <w:szCs w:val="26"/>
-        </w:rPr>
-        <w:t xml:space="preserve">11.16-20:50-21:40 </w:t>
-      </w:r>
-      <w:r>
-        <w:rPr>
-          <w:rFonts w:cs="Arial"/>
-          <w:b/>
-          <w:sz w:val="26"/>
-          <w:szCs w:val="26"/>
-        </w:rPr>
-        <w:t>–</w:t>
-      </w:r>
-      <w:r>
-        <w:rPr>
-          <w:rFonts w:cs="Arial"/>
-          <w:b/>
-          <w:sz w:val="26"/>
-          <w:szCs w:val="26"/>
-        </w:rPr>
-        <w:t xml:space="preserve"> Swiper css és html módosítások, divekbe vannak rakva a képek, és egyéb más dolgok. A JavaScripte</w:t>
-      </w:r>
-      <w:r>
-        <w:rPr>
-          <w:rFonts w:cs="Arial"/>
-          <w:b/>
-          <w:sz w:val="26"/>
-          <w:szCs w:val="26"/>
-        </w:rPr>
-        <w:t xml:space="preserve">n belül nem jó a függvény, </w:t>
-      </w:r>
-      <w:proofErr w:type="gramStart"/>
-      <w:r>
-        <w:rPr>
-          <w:rFonts w:cs="Arial"/>
-          <w:b/>
-          <w:sz w:val="26"/>
-          <w:szCs w:val="26"/>
-        </w:rPr>
-        <w:t>egyenlőre</w:t>
-      </w:r>
-      <w:proofErr w:type="gramEnd"/>
-      <w:r>
-        <w:rPr>
-          <w:rFonts w:cs="Arial"/>
-          <w:b/>
-          <w:sz w:val="26"/>
-          <w:szCs w:val="26"/>
-        </w:rPr>
-        <w:t xml:space="preserve"> ismeretlen okok miatt.</w:t>
-      </w:r>
     </w:p>
     <w:p>
       <w:pPr>
@@ -1632,7 +1685,6 @@
   <w:style w:type="character" w:default="1" w:styleId="Bekezdsalapbettpusa">
     <w:name w:val="Default Paragraph Font"/>
     <w:uiPriority w:val="1"/>
-    <w:semiHidden/>
     <w:unhideWhenUsed/>
   </w:style>
   <w:style w:type="table" w:default="1" w:styleId="Normltblzat">

</xml_diff>

<commit_message>
dokumentáció kiegészítés ami lemaradt
</commit_message>
<xml_diff>
--- a/Dokumentation.docx
+++ b/Dokumentation.docx
@@ -1096,37 +1096,42 @@
         </w:rPr>
         <w:t xml:space="preserve"> A swiper működőképes, a probléma az egyik class vertikálisan középre igazítása okozta valamiért. Automatikusan is már váltogatja a képeket, de mintha úgy tűnne, hogy nem akarja váltani </w:t>
       </w:r>
-      <w:proofErr w:type="gramStart"/>
-      <w:r>
-        <w:rPr>
-          <w:rFonts w:cs="Arial"/>
-          <w:b/>
-          <w:sz w:val="26"/>
-          <w:szCs w:val="26"/>
-        </w:rPr>
-        <w:t>ameddig</w:t>
-      </w:r>
-      <w:proofErr w:type="gramEnd"/>
-      <w:r>
-        <w:rPr>
-          <w:rFonts w:cs="Arial"/>
-          <w:b/>
-          <w:sz w:val="26"/>
-          <w:szCs w:val="26"/>
-        </w:rPr>
-        <w:t xml:space="preserve"> nincs interakció</w:t>
-      </w:r>
-      <w:r>
-        <w:rPr>
-          <w:rFonts w:cs="Arial"/>
-          <w:b/>
-          <w:sz w:val="26"/>
+      <w:bookmarkStart w:id="0" w:name="_GoBack"/>
+      <w:r>
+        <w:rPr>
+          <w:rFonts w:cs="Arial"/>
+          <w:b/>
+          <w:sz w:val="26"/>
+          <w:szCs w:val="26"/>
+        </w:rPr>
+        <w:t xml:space="preserve">ameddig </w:t>
+      </w:r>
+      <w:bookmarkEnd w:id="0"/>
+      <w:r>
+        <w:rPr>
+          <w:rFonts w:cs="Arial"/>
+          <w:b/>
+          <w:sz w:val="26"/>
+          <w:szCs w:val="26"/>
+        </w:rPr>
+        <w:t>nincs interakció</w:t>
+      </w:r>
+      <w:r>
+        <w:rPr>
+          <w:rFonts w:cs="Arial"/>
+          <w:b/>
           <w:szCs w:val="26"/>
         </w:rPr>
         <w:t>.</w:t>
       </w:r>
-      <w:bookmarkStart w:id="0" w:name="_GoBack"/>
-      <w:bookmarkEnd w:id="0"/>
+      <w:r>
+        <w:rPr>
+          <w:rFonts w:cs="Arial"/>
+          <w:b/>
+          <w:szCs w:val="26"/>
+        </w:rPr>
+        <w:t xml:space="preserve"> Margin is lett a szövegekhez beállítva hogy ne lógjon bele a menübe.</w:t>
+      </w:r>
     </w:p>
     <w:p>
       <w:pPr>
@@ -1685,6 +1690,7 @@
   <w:style w:type="character" w:default="1" w:styleId="Bekezdsalapbettpusa">
     <w:name w:val="Default Paragraph Font"/>
     <w:uiPriority w:val="1"/>
+    <w:semiHidden/>
     <w:unhideWhenUsed/>
   </w:style>
   <w:style w:type="table" w:default="1" w:styleId="Normltblzat">

</xml_diff>

<commit_message>
swiper módosítások és az oldalak eligazítása, és dizájn bal oldali keret
</commit_message>
<xml_diff>
--- a/Dokumentation.docx
+++ b/Dokumentation.docx
@@ -1094,18 +1094,82 @@
           <w:sz w:val="26"/>
           <w:szCs w:val="26"/>
         </w:rPr>
-        <w:t xml:space="preserve"> A swiper működőképes, a probléma az egyik class vertikálisan középre igazítása okozta valamiért. Automatikusan is már váltogatja a képeket, de mintha úgy tűnne, hogy nem akarja váltani </w:t>
+        <w:t xml:space="preserve"> A swiper működőképes, a probléma az egyik class vertikálisan középre igazítása okozta valamiért. Automatikusan is már váltogatja a képeket, de mintha úgy tűnne, hogy nem akarja váltani ameddig nincs interakció</w:t>
+      </w:r>
+      <w:r>
+        <w:rPr>
+          <w:rFonts w:cs="Arial"/>
+          <w:b/>
+          <w:szCs w:val="26"/>
+        </w:rPr>
+        <w:t>.</w:t>
+      </w:r>
+      <w:r>
+        <w:rPr>
+          <w:rFonts w:cs="Arial"/>
+          <w:b/>
+          <w:szCs w:val="26"/>
+        </w:rPr>
+        <w:t xml:space="preserve"> Margin is lett a szövegekhez beállítva hogy ne lógjon bele a menübe.</w:t>
+      </w:r>
+    </w:p>
+    <w:p>
+      <w:pPr>
+        <w:pStyle w:val="Listaszerbekezds"/>
+        <w:numPr>
+          <w:ilvl w:val="2"/>
+          <w:numId w:val="1"/>
+        </w:numPr>
+        <w:rPr>
+          <w:rFonts w:cs="Arial"/>
+          <w:b/>
+          <w:szCs w:val="26"/>
+        </w:rPr>
+      </w:pPr>
+      <w:r>
+        <w:rPr>
+          <w:rFonts w:cs="Arial"/>
+          <w:b/>
+          <w:szCs w:val="26"/>
+        </w:rPr>
+        <w:t>11.18-01:10-01:30</w:t>
+      </w:r>
+      <w:r>
+        <w:rPr>
+          <w:rFonts w:cs="Arial"/>
+          <w:b/>
+          <w:szCs w:val="26"/>
+        </w:rPr>
+        <w:t xml:space="preserve"> </w:t>
+      </w:r>
+      <w:r>
+        <w:rPr>
+          <w:rFonts w:cs="Arial"/>
+          <w:b/>
+          <w:sz w:val="26"/>
+          <w:szCs w:val="26"/>
+        </w:rPr>
+        <w:t>–</w:t>
+      </w:r>
+      <w:r>
+        <w:rPr>
+          <w:rFonts w:cs="Arial"/>
+          <w:b/>
+          <w:sz w:val="26"/>
+          <w:szCs w:val="26"/>
+        </w:rPr>
+        <w:t xml:space="preserve"> Swiper módosítások és igazítások.</w:t>
+      </w:r>
+      <w:r>
+        <w:rPr>
+          <w:rFonts w:cs="Arial"/>
+          <w:b/>
+          <w:sz w:val="26"/>
+          <w:szCs w:val="26"/>
+        </w:rPr>
+        <w:t xml:space="preserve"> Section-ök</w:t>
       </w:r>
       <w:bookmarkStart w:id="0" w:name="_GoBack"/>
-      <w:r>
-        <w:rPr>
-          <w:rFonts w:cs="Arial"/>
-          <w:b/>
-          <w:sz w:val="26"/>
-          <w:szCs w:val="26"/>
-        </w:rPr>
-        <w:t xml:space="preserve">ameddig </w:t>
-      </w:r>
       <w:bookmarkEnd w:id="0"/>
       <w:r>
         <w:rPr>
@@ -1114,23 +1178,7 @@
           <w:sz w:val="26"/>
           <w:szCs w:val="26"/>
         </w:rPr>
-        <w:t>nincs interakció</w:t>
-      </w:r>
-      <w:r>
-        <w:rPr>
-          <w:rFonts w:cs="Arial"/>
-          <w:b/>
-          <w:szCs w:val="26"/>
-        </w:rPr>
-        <w:t>.</w:t>
-      </w:r>
-      <w:r>
-        <w:rPr>
-          <w:rFonts w:cs="Arial"/>
-          <w:b/>
-          <w:szCs w:val="26"/>
-        </w:rPr>
-        <w:t xml:space="preserve"> Margin is lett a szövegekhez beállítva hogy ne lógjon bele a menübe.</w:t>
+        <w:t xml:space="preserve"> (Mindegyik oldalnak) az igazítása, hogy ne legyen a lap legtetején és ne lógjon bele a menübe. Továbbá egy bal oldali dizájn keret.</w:t>
       </w:r>
     </w:p>
     <w:p>

</xml_diff>

<commit_message>
html oldal elkészítése és képek keresése
</commit_message>
<xml_diff>
--- a/Dokumentation.docx
+++ b/Dokumentation.docx
@@ -695,17 +695,222 @@
         </w:rPr>
         <w:t>wordbe</w:t>
       </w:r>
+      <w:proofErr w:type="spellEnd"/>
+      <w:r>
+        <w:rPr>
+          <w:rFonts w:cs="Arial"/>
+          <w:b/>
+          <w:sz w:val="26"/>
+          <w:szCs w:val="26"/>
+        </w:rPr>
+        <w:t>.</w:t>
+      </w:r>
+    </w:p>
+    <w:p>
+      <w:pPr>
+        <w:pStyle w:val="Listaszerbekezds"/>
+        <w:numPr>
+          <w:ilvl w:val="2"/>
+          <w:numId w:val="1"/>
+        </w:numPr>
+        <w:rPr>
+          <w:rFonts w:cs="Arial"/>
+          <w:b/>
+          <w:sz w:val="26"/>
+          <w:szCs w:val="26"/>
+        </w:rPr>
+      </w:pPr>
+      <w:r>
+        <w:rPr>
+          <w:rFonts w:cs="Arial"/>
+          <w:b/>
+          <w:sz w:val="26"/>
+          <w:szCs w:val="26"/>
+        </w:rPr>
+        <w:t>11.17-20:32-21:05 – Word szerkesztése.</w:t>
+      </w:r>
+    </w:p>
+    <w:p>
+      <w:pPr>
+        <w:pStyle w:val="Listaszerbekezds"/>
+        <w:numPr>
+          <w:ilvl w:val="2"/>
+          <w:numId w:val="1"/>
+        </w:numPr>
+        <w:rPr>
+          <w:rFonts w:cs="Arial"/>
+          <w:b/>
+          <w:sz w:val="26"/>
+          <w:szCs w:val="26"/>
+        </w:rPr>
+      </w:pPr>
+      <w:r>
+        <w:rPr>
+          <w:rFonts w:cs="Arial"/>
+          <w:b/>
+          <w:sz w:val="26"/>
+          <w:szCs w:val="26"/>
+        </w:rPr>
+        <w:t>11.18-11:16-11:33 – Word befejezése.</w:t>
+      </w:r>
+    </w:p>
+    <w:p>
+      <w:pPr>
+        <w:pStyle w:val="Listaszerbekezds"/>
+        <w:numPr>
+          <w:ilvl w:val="1"/>
+          <w:numId w:val="1"/>
+        </w:numPr>
+        <w:rPr>
+          <w:rFonts w:cs="Arial"/>
+          <w:b/>
+          <w:sz w:val="26"/>
+          <w:szCs w:val="26"/>
+        </w:rPr>
+      </w:pPr>
+      <w:r>
+        <w:rPr>
+          <w:rFonts w:cs="Arial"/>
+          <w:b/>
+          <w:sz w:val="26"/>
+          <w:szCs w:val="26"/>
+        </w:rPr>
+        <w:t>Html oldal összeállítása. – 2023.11.17. – 2023.11.18.</w:t>
+      </w:r>
+    </w:p>
+    <w:p>
+      <w:pPr>
+        <w:pStyle w:val="Listaszerbekezds"/>
+        <w:numPr>
+          <w:ilvl w:val="2"/>
+          <w:numId w:val="1"/>
+        </w:numPr>
+        <w:rPr>
+          <w:rFonts w:cs="Arial"/>
+          <w:b/>
+          <w:sz w:val="26"/>
+          <w:szCs w:val="26"/>
+        </w:rPr>
+      </w:pPr>
+      <w:r>
+        <w:rPr>
+          <w:rFonts w:cs="Arial"/>
+          <w:b/>
+          <w:sz w:val="26"/>
+          <w:szCs w:val="26"/>
+        </w:rPr>
+        <w:t xml:space="preserve">11.18-11:30-14:17 – A </w:t>
+      </w:r>
+      <w:proofErr w:type="spellStart"/>
+      <w:r>
+        <w:rPr>
+          <w:rFonts w:cs="Arial"/>
+          <w:b/>
+          <w:sz w:val="26"/>
+          <w:szCs w:val="26"/>
+        </w:rPr>
+        <w:t>html</w:t>
+      </w:r>
+      <w:proofErr w:type="spellEnd"/>
+      <w:r>
+        <w:rPr>
+          <w:rFonts w:cs="Arial"/>
+          <w:b/>
+          <w:sz w:val="26"/>
+          <w:szCs w:val="26"/>
+        </w:rPr>
+        <w:t xml:space="preserve"> oldal elkészítése és szöveg elhelyezése a weblapokon. Képek és videok keresése a </w:t>
+      </w:r>
+      <w:proofErr w:type="spellStart"/>
+      <w:r>
+        <w:rPr>
+          <w:rFonts w:cs="Arial"/>
+          <w:b/>
+          <w:sz w:val="26"/>
+          <w:szCs w:val="26"/>
+        </w:rPr>
+        <w:t>teko</w:t>
+      </w:r>
+      <w:proofErr w:type="spellEnd"/>
+      <w:r>
+        <w:rPr>
+          <w:rFonts w:cs="Arial"/>
+          <w:b/>
+          <w:sz w:val="26"/>
+          <w:szCs w:val="26"/>
+        </w:rPr>
+        <w:t xml:space="preserve"> weboldaláról. Az oldalak címeimnek átírása a menüben.</w:t>
+      </w:r>
       <w:bookmarkStart w:id="0" w:name="_GoBack"/>
       <w:bookmarkEnd w:id="0"/>
-      <w:proofErr w:type="spellEnd"/>
-      <w:r>
-        <w:rPr>
-          <w:rFonts w:cs="Arial"/>
-          <w:b/>
-          <w:sz w:val="26"/>
-          <w:szCs w:val="26"/>
-        </w:rPr>
-        <w:t>.</w:t>
+    </w:p>
+    <w:p>
+      <w:pPr>
+        <w:pStyle w:val="Listaszerbekezds"/>
+        <w:numPr>
+          <w:ilvl w:val="1"/>
+          <w:numId w:val="1"/>
+        </w:numPr>
+        <w:rPr>
+          <w:rFonts w:cs="Arial"/>
+          <w:b/>
+          <w:sz w:val="26"/>
+          <w:szCs w:val="26"/>
+        </w:rPr>
+      </w:pPr>
+      <w:r>
+        <w:rPr>
+          <w:rFonts w:cs="Arial"/>
+          <w:b/>
+          <w:sz w:val="26"/>
+          <w:szCs w:val="26"/>
+        </w:rPr>
+        <w:t>Css</w:t>
+      </w:r>
+      <w:r>
+        <w:rPr>
+          <w:rFonts w:cs="Arial"/>
+          <w:b/>
+          <w:sz w:val="26"/>
+          <w:szCs w:val="26"/>
+        </w:rPr>
+        <w:t>, JavaScript</w:t>
+      </w:r>
+      <w:r>
+        <w:rPr>
+          <w:rFonts w:cs="Arial"/>
+          <w:b/>
+          <w:sz w:val="26"/>
+          <w:szCs w:val="26"/>
+        </w:rPr>
+        <w:t xml:space="preserve"> elkészítése. </w:t>
+      </w:r>
+      <w:r>
+        <w:rPr>
+          <w:rFonts w:cs="Arial"/>
+          <w:b/>
+          <w:sz w:val="26"/>
+          <w:szCs w:val="26"/>
+        </w:rPr>
+        <w:t>–</w:t>
+      </w:r>
+      <w:r>
+        <w:rPr>
+          <w:rFonts w:cs="Arial"/>
+          <w:b/>
+          <w:sz w:val="26"/>
+          <w:szCs w:val="26"/>
+        </w:rPr>
+        <w:t xml:space="preserve"> 2023.11.19.</w:t>
+      </w:r>
+      <w:r>
+        <w:rPr>
+          <w:rFonts w:cs="Arial"/>
+          <w:b/>
+          <w:sz w:val="26"/>
+          <w:szCs w:val="26"/>
+        </w:rPr>
+        <w:t xml:space="preserve"> - 2023.11.20.</w:t>
       </w:r>
     </w:p>
     <w:p>
@@ -718,18 +923,17 @@
         <w:rPr>
           <w:rFonts w:cs="Arial"/>
           <w:b/>
-          <w:sz w:val="26"/>
-          <w:szCs w:val="26"/>
-        </w:rPr>
-      </w:pPr>
-      <w:r>
-        <w:rPr>
-          <w:rFonts w:cs="Arial"/>
-          <w:b/>
-          <w:sz w:val="26"/>
-          <w:szCs w:val="26"/>
-        </w:rPr>
-        <w:t>11.17-20:32-21:05 – Word szerkesztése.</w:t>
+          <w:szCs w:val="26"/>
+        </w:rPr>
+      </w:pPr>
+      <w:r>
+        <w:rPr>
+          <w:rFonts w:cs="Arial"/>
+          <w:b/>
+          <w:szCs w:val="26"/>
+        </w:rPr>
+        <w:lastRenderedPageBreak/>
+        <w:t>11.14-18:20-21:50 – Weblap oldal navigáció elkészítése. Csak egy vázlat hogy később ne keljen az elkészítésével és meganimálásával szenvedni.</w:t>
       </w:r>
     </w:p>
     <w:p>
@@ -742,90 +946,21 @@
         <w:rPr>
           <w:rFonts w:cs="Arial"/>
           <w:b/>
-          <w:sz w:val="26"/>
-          <w:szCs w:val="26"/>
-        </w:rPr>
-      </w:pPr>
-      <w:r>
-        <w:rPr>
-          <w:rFonts w:cs="Arial"/>
-          <w:b/>
-          <w:sz w:val="26"/>
-          <w:szCs w:val="26"/>
-        </w:rPr>
-        <w:t>11.18-11:16-11:33 – Word befejezése.</w:t>
-      </w:r>
-    </w:p>
-    <w:p>
-      <w:pPr>
-        <w:pStyle w:val="Listaszerbekezds"/>
-        <w:numPr>
-          <w:ilvl w:val="1"/>
-          <w:numId w:val="1"/>
-        </w:numPr>
-        <w:rPr>
-          <w:rFonts w:cs="Arial"/>
-          <w:b/>
-          <w:sz w:val="26"/>
-          <w:szCs w:val="26"/>
-        </w:rPr>
-      </w:pPr>
-      <w:r>
-        <w:rPr>
-          <w:rFonts w:cs="Arial"/>
-          <w:b/>
-          <w:sz w:val="26"/>
-          <w:szCs w:val="26"/>
-        </w:rPr>
-        <w:t>Html oldal összeállítása. – 2023.11.17. – 2023.11.18.</w:t>
-      </w:r>
-    </w:p>
-    <w:p>
-      <w:pPr>
-        <w:pStyle w:val="Listaszerbekezds"/>
-        <w:numPr>
-          <w:ilvl w:val="1"/>
-          <w:numId w:val="1"/>
-        </w:numPr>
-        <w:rPr>
-          <w:rFonts w:cs="Arial"/>
-          <w:b/>
-          <w:sz w:val="26"/>
-          <w:szCs w:val="26"/>
-        </w:rPr>
-      </w:pPr>
-      <w:r>
-        <w:rPr>
-          <w:rFonts w:cs="Arial"/>
-          <w:b/>
-          <w:sz w:val="26"/>
-          <w:szCs w:val="26"/>
-        </w:rPr>
-        <w:t>Css</w:t>
-      </w:r>
-      <w:r>
-        <w:rPr>
-          <w:rFonts w:cs="Arial"/>
-          <w:b/>
-          <w:sz w:val="26"/>
-          <w:szCs w:val="26"/>
-        </w:rPr>
-        <w:t>, JavaScript</w:t>
-      </w:r>
-      <w:r>
-        <w:rPr>
-          <w:rFonts w:cs="Arial"/>
-          <w:b/>
-          <w:sz w:val="26"/>
-          <w:szCs w:val="26"/>
-        </w:rPr>
-        <w:t xml:space="preserve"> elkészítése. </w:t>
-      </w:r>
-      <w:r>
-        <w:rPr>
-          <w:rFonts w:cs="Arial"/>
-          <w:b/>
-          <w:sz w:val="26"/>
+          <w:szCs w:val="26"/>
+        </w:rPr>
+      </w:pPr>
+      <w:r>
+        <w:rPr>
+          <w:rFonts w:cs="Arial"/>
+          <w:b/>
+          <w:szCs w:val="26"/>
+        </w:rPr>
+        <w:t xml:space="preserve">11.15-10:25-10:30 </w:t>
+      </w:r>
+      <w:r>
+        <w:rPr>
+          <w:rFonts w:cs="Arial"/>
+          <w:b/>
           <w:szCs w:val="26"/>
         </w:rPr>
         <w:t>–</w:t>
@@ -834,19 +969,9 @@
         <w:rPr>
           <w:rFonts w:cs="Arial"/>
           <w:b/>
-          <w:sz w:val="26"/>
-          <w:szCs w:val="26"/>
-        </w:rPr>
-        <w:t xml:space="preserve"> 2023.11.19.</w:t>
-      </w:r>
-      <w:r>
-        <w:rPr>
-          <w:rFonts w:cs="Arial"/>
-          <w:b/>
-          <w:sz w:val="26"/>
-          <w:szCs w:val="26"/>
-        </w:rPr>
-        <w:t xml:space="preserve"> - 2023.11.20.</w:t>
+          <w:szCs w:val="26"/>
+        </w:rPr>
+        <w:t xml:space="preserve"> Nyitott navbar méretezése</w:t>
       </w:r>
     </w:p>
     <w:p>
@@ -868,67 +993,6 @@
           <w:b/>
           <w:szCs w:val="26"/>
         </w:rPr>
-        <w:t>11.14-18:20-21:50 – Weblap oldal navigáció elkészítése. Csak egy vázlat hogy később ne keljen az elkészítésével és meganimálásával szenvedni.</w:t>
-      </w:r>
-    </w:p>
-    <w:p>
-      <w:pPr>
-        <w:pStyle w:val="Listaszerbekezds"/>
-        <w:numPr>
-          <w:ilvl w:val="2"/>
-          <w:numId w:val="1"/>
-        </w:numPr>
-        <w:rPr>
-          <w:rFonts w:cs="Arial"/>
-          <w:b/>
-          <w:szCs w:val="26"/>
-        </w:rPr>
-      </w:pPr>
-      <w:r>
-        <w:rPr>
-          <w:rFonts w:cs="Arial"/>
-          <w:b/>
-          <w:szCs w:val="26"/>
-        </w:rPr>
-        <w:t xml:space="preserve">11.15-10:25-10:30 </w:t>
-      </w:r>
-      <w:r>
-        <w:rPr>
-          <w:rFonts w:cs="Arial"/>
-          <w:b/>
-          <w:szCs w:val="26"/>
-        </w:rPr>
-        <w:t>–</w:t>
-      </w:r>
-      <w:r>
-        <w:rPr>
-          <w:rFonts w:cs="Arial"/>
-          <w:b/>
-          <w:szCs w:val="26"/>
-        </w:rPr>
-        <w:t xml:space="preserve"> Nyitott navbar méretezése</w:t>
-      </w:r>
-    </w:p>
-    <w:p>
-      <w:pPr>
-        <w:pStyle w:val="Listaszerbekezds"/>
-        <w:numPr>
-          <w:ilvl w:val="2"/>
-          <w:numId w:val="1"/>
-        </w:numPr>
-        <w:rPr>
-          <w:rFonts w:cs="Arial"/>
-          <w:b/>
-          <w:szCs w:val="26"/>
-        </w:rPr>
-      </w:pPr>
-      <w:r>
-        <w:rPr>
-          <w:rFonts w:cs="Arial"/>
-          <w:b/>
-          <w:szCs w:val="26"/>
-        </w:rPr>
-        <w:lastRenderedPageBreak/>
         <w:t xml:space="preserve">11.15-12:50-13:30 </w:t>
       </w:r>
       <w:r>

</xml_diff>

<commit_message>
menü mobil teszt 2
</commit_message>
<xml_diff>
--- a/Dokumentation.docx
+++ b/Dokumentation.docx
@@ -1325,15 +1325,7 @@
           <w:b/>
           <w:szCs w:val="26"/>
         </w:rPr>
-        <w:t>11.18-</w:t>
-      </w:r>
-      <w:r>
-        <w:rPr>
-          <w:rFonts w:cs="Arial"/>
-          <w:b/>
-          <w:szCs w:val="26"/>
-        </w:rPr>
-        <w:t>14:50-15:10 – Mobil optimalizálás utánanézése.</w:t>
+        <w:t>11.18-14:50-15:10 – Mobil optimalizálás utánanézése.</w:t>
       </w:r>
     </w:p>
     <w:p>
@@ -1355,34 +1347,48 @@
           <w:b/>
           <w:szCs w:val="26"/>
         </w:rPr>
-        <w:t>11.18-</w:t>
-      </w:r>
-      <w:r>
-        <w:rPr>
-          <w:rFonts w:cs="Arial"/>
-          <w:b/>
-          <w:szCs w:val="26"/>
-        </w:rPr>
-        <w:t>19:20-20:37 – Sikertelen mobil optimalizálás.</w:t>
-      </w:r>
-      <w:r>
-        <w:rPr>
-          <w:rFonts w:cs="Arial"/>
-          <w:b/>
-          <w:szCs w:val="26"/>
-        </w:rPr>
-        <w:t xml:space="preserve"> H</w:t>
+        <w:t>11.18-19:20-20:37 – Sikertelen mobil optimalizálás.</w:t>
+      </w:r>
+      <w:r>
+        <w:rPr>
+          <w:rFonts w:cs="Arial"/>
+          <w:b/>
+          <w:szCs w:val="26"/>
+        </w:rPr>
+        <w:t xml:space="preserve"> Háttér hozzáadás a szöveghez.</w:t>
+      </w:r>
+    </w:p>
+    <w:p>
+      <w:pPr>
+        <w:pStyle w:val="Listaszerbekezds"/>
+        <w:numPr>
+          <w:ilvl w:val="2"/>
+          <w:numId w:val="1"/>
+        </w:numPr>
+        <w:rPr>
+          <w:rFonts w:cs="Arial"/>
+          <w:b/>
+          <w:szCs w:val="26"/>
+        </w:rPr>
+      </w:pPr>
+      <w:r>
+        <w:rPr>
+          <w:rFonts w:cs="Arial"/>
+          <w:b/>
+          <w:szCs w:val="26"/>
+        </w:rPr>
+        <w:t>11.18</w:t>
+      </w:r>
+      <w:r>
+        <w:rPr>
+          <w:rFonts w:cs="Arial"/>
+          <w:b/>
+          <w:szCs w:val="26"/>
+        </w:rPr>
+        <w:t>-20:50-</w:t>
       </w:r>
       <w:bookmarkStart w:id="0" w:name="_GoBack"/>
       <w:bookmarkEnd w:id="0"/>
-      <w:r>
-        <w:rPr>
-          <w:rFonts w:cs="Arial"/>
-          <w:b/>
-          <w:szCs w:val="26"/>
-        </w:rPr>
-        <w:t>áttér hozzáadás a szöveghez.</w:t>
-      </w:r>
     </w:p>
     <w:p>
       <w:pPr>

</xml_diff>

<commit_message>
menü mobil/gép teszt 3
</commit_message>
<xml_diff>
--- a/Dokumentation.docx
+++ b/Dokumentation.docx
@@ -779,39 +779,37 @@
           <w:sz w:val="26"/>
           <w:szCs w:val="26"/>
         </w:rPr>
-        <w:t xml:space="preserve">11.18-11:30-14:17 – A html oldal elkészítése és szöveg elhelyezése a weblapokon. Képek és </w:t>
-      </w:r>
-      <w:proofErr w:type="spellStart"/>
-      <w:r>
-        <w:rPr>
-          <w:rFonts w:cs="Arial"/>
-          <w:b/>
-          <w:sz w:val="26"/>
-          <w:szCs w:val="26"/>
-        </w:rPr>
-        <w:t>videok</w:t>
-      </w:r>
-      <w:proofErr w:type="spellEnd"/>
-      <w:r>
-        <w:rPr>
-          <w:rFonts w:cs="Arial"/>
-          <w:b/>
-          <w:sz w:val="26"/>
-          <w:szCs w:val="26"/>
-        </w:rPr>
-        <w:t xml:space="preserve"> keresése a </w:t>
-      </w:r>
-      <w:proofErr w:type="spellStart"/>
-      <w:r>
-        <w:rPr>
-          <w:rFonts w:cs="Arial"/>
-          <w:b/>
-          <w:sz w:val="26"/>
-          <w:szCs w:val="26"/>
-        </w:rPr>
-        <w:t>teko</w:t>
-      </w:r>
-      <w:proofErr w:type="spellEnd"/>
+        <w:t>11.18-11:30-14:17 – A html oldal elkészítése és szöveg elhelyez</w:t>
+      </w:r>
+      <w:r>
+        <w:rPr>
+          <w:rFonts w:cs="Arial"/>
+          <w:b/>
+          <w:sz w:val="26"/>
+          <w:szCs w:val="26"/>
+        </w:rPr>
+        <w:t>ése a weblapokon. Képek és videó</w:t>
+      </w:r>
+      <w:r>
+        <w:rPr>
+          <w:rFonts w:cs="Arial"/>
+          <w:b/>
+          <w:sz w:val="26"/>
+          <w:szCs w:val="26"/>
+        </w:rPr>
+        <w:t>k keresése a teko</w:t>
+      </w:r>
+      <w:r>
+        <w:rPr>
+          <w:rFonts w:cs="Arial"/>
+          <w:b/>
+          <w:sz w:val="26"/>
+          <w:szCs w:val="26"/>
+        </w:rPr>
+        <w:t>.hu</w:t>
+      </w:r>
+      <w:bookmarkStart w:id="0" w:name="_GoBack"/>
+      <w:bookmarkEnd w:id="0"/>
       <w:r>
         <w:rPr>
           <w:rFonts w:cs="Arial"/>
@@ -1385,10 +1383,16 @@
           <w:b/>
           <w:szCs w:val="26"/>
         </w:rPr>
-        <w:t>-20:50-</w:t>
-      </w:r>
-      <w:bookmarkStart w:id="0" w:name="_GoBack"/>
-      <w:bookmarkEnd w:id="0"/>
+        <w:t>-20:50-20:20 – A videó control panelje felül volt a menübe amikor ki volt nyitva (Kijavítva).</w:t>
+      </w:r>
+      <w:r>
+        <w:rPr>
+          <w:rFonts w:cs="Arial"/>
+          <w:b/>
+          <w:szCs w:val="26"/>
+        </w:rPr>
+        <w:t xml:space="preserve"> Átméretezések mind gépi és mobilos felületen</w:t>
+      </w:r>
     </w:p>
     <w:p>
       <w:pPr>

</xml_diff>

<commit_message>
menü mobil/gép teszt 6
</commit_message>
<xml_diff>
--- a/Dokumentation.docx
+++ b/Dokumentation.docx
@@ -808,591 +808,599 @@
         </w:rPr>
         <w:t>.hu</w:t>
       </w:r>
+      <w:r>
+        <w:rPr>
+          <w:rFonts w:cs="Arial"/>
+          <w:b/>
+          <w:sz w:val="26"/>
+          <w:szCs w:val="26"/>
+        </w:rPr>
+        <w:t xml:space="preserve"> weboldaláról. Az oldalak címeimnek átírása a menüben.</w:t>
+      </w:r>
+    </w:p>
+    <w:p>
+      <w:pPr>
+        <w:pStyle w:val="Listaszerbekezds"/>
+        <w:numPr>
+          <w:ilvl w:val="1"/>
+          <w:numId w:val="1"/>
+        </w:numPr>
+        <w:rPr>
+          <w:rFonts w:cs="Arial"/>
+          <w:b/>
+          <w:sz w:val="26"/>
+          <w:szCs w:val="26"/>
+        </w:rPr>
+      </w:pPr>
+      <w:r>
+        <w:rPr>
+          <w:rFonts w:cs="Arial"/>
+          <w:b/>
+          <w:sz w:val="26"/>
+          <w:szCs w:val="26"/>
+        </w:rPr>
+        <w:t>Css</w:t>
+      </w:r>
+      <w:r>
+        <w:rPr>
+          <w:rFonts w:cs="Arial"/>
+          <w:b/>
+          <w:sz w:val="26"/>
+          <w:szCs w:val="26"/>
+        </w:rPr>
+        <w:t>, JavaScript</w:t>
+      </w:r>
+      <w:r>
+        <w:rPr>
+          <w:rFonts w:cs="Arial"/>
+          <w:b/>
+          <w:sz w:val="26"/>
+          <w:szCs w:val="26"/>
+        </w:rPr>
+        <w:t xml:space="preserve"> elkészítése. </w:t>
+      </w:r>
+      <w:r>
+        <w:rPr>
+          <w:rFonts w:cs="Arial"/>
+          <w:b/>
+          <w:sz w:val="26"/>
+          <w:szCs w:val="26"/>
+        </w:rPr>
+        <w:t>–</w:t>
+      </w:r>
+      <w:r>
+        <w:rPr>
+          <w:rFonts w:cs="Arial"/>
+          <w:b/>
+          <w:sz w:val="26"/>
+          <w:szCs w:val="26"/>
+        </w:rPr>
+        <w:t xml:space="preserve"> 2023.11.19.</w:t>
+      </w:r>
+      <w:r>
+        <w:rPr>
+          <w:rFonts w:cs="Arial"/>
+          <w:b/>
+          <w:sz w:val="26"/>
+          <w:szCs w:val="26"/>
+        </w:rPr>
+        <w:t xml:space="preserve"> - 2023.11.20.</w:t>
+      </w:r>
+    </w:p>
+    <w:p>
+      <w:pPr>
+        <w:pStyle w:val="Listaszerbekezds"/>
+        <w:numPr>
+          <w:ilvl w:val="2"/>
+          <w:numId w:val="1"/>
+        </w:numPr>
+        <w:rPr>
+          <w:rFonts w:cs="Arial"/>
+          <w:b/>
+          <w:szCs w:val="26"/>
+        </w:rPr>
+      </w:pPr>
+      <w:r>
+        <w:rPr>
+          <w:rFonts w:cs="Arial"/>
+          <w:b/>
+          <w:szCs w:val="26"/>
+        </w:rPr>
+        <w:lastRenderedPageBreak/>
+        <w:t>11.14-18:20-21:50 – Weblap oldal navigáció elkészítése. Csak egy vázlat hogy később ne keljen az elkészítésével és meganimálásával szenvedni.</w:t>
+      </w:r>
+    </w:p>
+    <w:p>
+      <w:pPr>
+        <w:pStyle w:val="Listaszerbekezds"/>
+        <w:numPr>
+          <w:ilvl w:val="2"/>
+          <w:numId w:val="1"/>
+        </w:numPr>
+        <w:rPr>
+          <w:rFonts w:cs="Arial"/>
+          <w:b/>
+          <w:szCs w:val="26"/>
+        </w:rPr>
+      </w:pPr>
+      <w:r>
+        <w:rPr>
+          <w:rFonts w:cs="Arial"/>
+          <w:b/>
+          <w:szCs w:val="26"/>
+        </w:rPr>
+        <w:t xml:space="preserve">11.15-10:25-10:30 </w:t>
+      </w:r>
+      <w:r>
+        <w:rPr>
+          <w:rFonts w:cs="Arial"/>
+          <w:b/>
+          <w:szCs w:val="26"/>
+        </w:rPr>
+        <w:t>–</w:t>
+      </w:r>
+      <w:r>
+        <w:rPr>
+          <w:rFonts w:cs="Arial"/>
+          <w:b/>
+          <w:szCs w:val="26"/>
+        </w:rPr>
+        <w:t xml:space="preserve"> Nyitott navbar méretezése</w:t>
+      </w:r>
+    </w:p>
+    <w:p>
+      <w:pPr>
+        <w:pStyle w:val="Listaszerbekezds"/>
+        <w:numPr>
+          <w:ilvl w:val="2"/>
+          <w:numId w:val="1"/>
+        </w:numPr>
+        <w:rPr>
+          <w:rFonts w:cs="Arial"/>
+          <w:b/>
+          <w:szCs w:val="26"/>
+        </w:rPr>
+      </w:pPr>
+      <w:r>
+        <w:rPr>
+          <w:rFonts w:cs="Arial"/>
+          <w:b/>
+          <w:szCs w:val="26"/>
+        </w:rPr>
+        <w:t xml:space="preserve">11.15-12:50-13:30 </w:t>
+      </w:r>
+      <w:r>
+        <w:rPr>
+          <w:rFonts w:cs="Arial"/>
+          <w:b/>
+          <w:szCs w:val="26"/>
+        </w:rPr>
+        <w:t>–</w:t>
+      </w:r>
+      <w:r>
+        <w:rPr>
+          <w:rFonts w:cs="Arial"/>
+          <w:b/>
+          <w:szCs w:val="26"/>
+        </w:rPr>
+        <w:t xml:space="preserve"> Új fül a menübe, hogy a slider</w:t>
+      </w:r>
+      <w:r>
+        <w:rPr>
+          <w:rFonts w:cs="Arial"/>
+          <w:b/>
+          <w:szCs w:val="26"/>
+        </w:rPr>
+        <w:t>-</w:t>
+      </w:r>
+      <w:r>
+        <w:rPr>
+          <w:rFonts w:cs="Arial"/>
+          <w:b/>
+          <w:szCs w:val="26"/>
+        </w:rPr>
+        <w:t>t tudjam tesztelni ott. Weboldal színek változtatása, és a fülekkel nem új html-t nyit majd meg, hanem JavaScript segítségével más és más section-öket fog megjeleníteni, illetve eltűntetni.</w:t>
+      </w:r>
+      <w:r>
+        <w:rPr>
+          <w:rFonts w:cs="Arial"/>
+          <w:b/>
+          <w:szCs w:val="26"/>
+        </w:rPr>
+        <w:t xml:space="preserve"> (Később bővítve lesz)</w:t>
+      </w:r>
+    </w:p>
+    <w:p>
+      <w:pPr>
+        <w:pStyle w:val="Listaszerbekezds"/>
+        <w:numPr>
+          <w:ilvl w:val="2"/>
+          <w:numId w:val="1"/>
+        </w:numPr>
+        <w:rPr>
+          <w:rFonts w:cs="Arial"/>
+          <w:b/>
+          <w:szCs w:val="26"/>
+        </w:rPr>
+      </w:pPr>
+      <w:r>
+        <w:rPr>
+          <w:rFonts w:cs="Arial"/>
+          <w:b/>
+          <w:szCs w:val="26"/>
+        </w:rPr>
+        <w:t>11.15-20:30</w:t>
+      </w:r>
+      <w:r>
+        <w:rPr>
+          <w:rFonts w:cs="Arial"/>
+          <w:b/>
+          <w:szCs w:val="26"/>
+        </w:rPr>
+        <w:t>-21:</w:t>
+      </w:r>
+      <w:r>
+        <w:rPr>
+          <w:rFonts w:cs="Arial"/>
+          <w:b/>
+          <w:szCs w:val="26"/>
+        </w:rPr>
+        <w:t>55</w:t>
+      </w:r>
+      <w:r>
+        <w:rPr>
+          <w:rFonts w:cs="Arial"/>
+          <w:b/>
+          <w:szCs w:val="26"/>
+        </w:rPr>
+        <w:t xml:space="preserve"> </w:t>
+      </w:r>
+      <w:r>
+        <w:rPr>
+          <w:rFonts w:cs="Arial"/>
+          <w:b/>
+          <w:sz w:val="26"/>
+          <w:szCs w:val="26"/>
+        </w:rPr>
+        <w:t>–</w:t>
+      </w:r>
+      <w:r>
+        <w:rPr>
+          <w:rFonts w:cs="Arial"/>
+          <w:b/>
+          <w:sz w:val="26"/>
+          <w:szCs w:val="26"/>
+        </w:rPr>
+        <w:t xml:space="preserve"> </w:t>
+      </w:r>
+      <w:r>
+        <w:rPr>
+          <w:rFonts w:cs="Arial"/>
+          <w:b/>
+          <w:sz w:val="26"/>
+          <w:szCs w:val="26"/>
+        </w:rPr>
+        <w:t xml:space="preserve">A swiper be lett illesztve, be lett rakva a swiperjs.com oldalról e js és css fájlok, illetve elkezdtem készíteni is, de elfáradtam szóval félbehagytam (még nem </w:t>
+      </w:r>
+      <w:r>
+        <w:rPr>
+          <w:rFonts w:cs="Arial"/>
+          <w:b/>
+          <w:sz w:val="26"/>
+          <w:szCs w:val="26"/>
+        </w:rPr>
+        <w:t>működik</w:t>
+      </w:r>
+      <w:r>
+        <w:rPr>
+          <w:rFonts w:cs="Arial"/>
+          <w:b/>
+          <w:sz w:val="26"/>
+          <w:szCs w:val="26"/>
+        </w:rPr>
+        <w:t>).</w:t>
+      </w:r>
+      <w:r>
+        <w:rPr>
+          <w:rFonts w:cs="Arial"/>
+          <w:b/>
+          <w:sz w:val="26"/>
+          <w:szCs w:val="26"/>
+        </w:rPr>
+        <w:t xml:space="preserve"> Illetve</w:t>
+      </w:r>
+      <w:r>
+        <w:rPr>
+          <w:rFonts w:cs="Arial"/>
+          <w:b/>
+          <w:sz w:val="26"/>
+          <w:szCs w:val="26"/>
+        </w:rPr>
+        <w:t xml:space="preserve"> ki lettek egészítve a menü fülek, most már mindegyik külön blokkot mutat</w:t>
+      </w:r>
+      <w:r>
+        <w:rPr>
+          <w:rFonts w:cs="Arial"/>
+          <w:b/>
+          <w:sz w:val="26"/>
+          <w:szCs w:val="26"/>
+        </w:rPr>
+        <w:t>.</w:t>
+      </w:r>
+    </w:p>
+    <w:p>
+      <w:pPr>
+        <w:pStyle w:val="Listaszerbekezds"/>
+        <w:numPr>
+          <w:ilvl w:val="2"/>
+          <w:numId w:val="1"/>
+        </w:numPr>
+        <w:rPr>
+          <w:rFonts w:cs="Arial"/>
+          <w:b/>
+          <w:szCs w:val="26"/>
+        </w:rPr>
+      </w:pPr>
+      <w:r>
+        <w:rPr>
+          <w:rFonts w:cs="Arial"/>
+          <w:b/>
+          <w:szCs w:val="26"/>
+        </w:rPr>
+        <w:t xml:space="preserve">11.16-20:50-21:40 </w:t>
+      </w:r>
+      <w:r>
+        <w:rPr>
+          <w:rFonts w:cs="Arial"/>
+          <w:b/>
+          <w:sz w:val="26"/>
+          <w:szCs w:val="26"/>
+        </w:rPr>
+        <w:t>–</w:t>
+      </w:r>
+      <w:r>
+        <w:rPr>
+          <w:rFonts w:cs="Arial"/>
+          <w:b/>
+          <w:sz w:val="26"/>
+          <w:szCs w:val="26"/>
+        </w:rPr>
+        <w:t xml:space="preserve"> Swiper css és html módosítások, divekbe vannak rakva a képek, és egyéb más dolgok. A JavaScripte</w:t>
+      </w:r>
+      <w:r>
+        <w:rPr>
+          <w:rFonts w:cs="Arial"/>
+          <w:b/>
+          <w:sz w:val="26"/>
+          <w:szCs w:val="26"/>
+        </w:rPr>
+        <w:t>n belül nem jó a függvény, egyenlőre</w:t>
+      </w:r>
+      <w:r>
+        <w:rPr>
+          <w:rFonts w:cs="Arial"/>
+          <w:b/>
+          <w:sz w:val="26"/>
+          <w:szCs w:val="26"/>
+        </w:rPr>
+        <w:t xml:space="preserve"> ismeretlen okok miatt.</w:t>
+      </w:r>
+    </w:p>
+    <w:p>
+      <w:pPr>
+        <w:pStyle w:val="Listaszerbekezds"/>
+        <w:numPr>
+          <w:ilvl w:val="2"/>
+          <w:numId w:val="1"/>
+        </w:numPr>
+        <w:rPr>
+          <w:rFonts w:cs="Arial"/>
+          <w:b/>
+          <w:szCs w:val="26"/>
+        </w:rPr>
+      </w:pPr>
+      <w:r>
+        <w:rPr>
+          <w:rFonts w:cs="Arial"/>
+          <w:b/>
+          <w:szCs w:val="26"/>
+        </w:rPr>
+        <w:t>11.17-22:10-23:20</w:t>
+      </w:r>
+      <w:r>
+        <w:t xml:space="preserve"> </w:t>
+      </w:r>
+      <w:r>
+        <w:rPr>
+          <w:rFonts w:cs="Arial"/>
+          <w:b/>
+          <w:sz w:val="26"/>
+          <w:szCs w:val="26"/>
+        </w:rPr>
+        <w:t>–</w:t>
+      </w:r>
+      <w:r>
+        <w:rPr>
+          <w:rFonts w:cs="Arial"/>
+          <w:b/>
+          <w:sz w:val="26"/>
+          <w:szCs w:val="26"/>
+        </w:rPr>
+        <w:t xml:space="preserve"> A swiper működőképes, a probléma az egyik class vertikálisan középre igazítása okozta valamiért. Automatikusan is már váltogatja a képeket, de mintha úgy tűnne, hogy nem akarja váltani ameddig nincs interakció</w:t>
+      </w:r>
+      <w:r>
+        <w:rPr>
+          <w:rFonts w:cs="Arial"/>
+          <w:b/>
+          <w:szCs w:val="26"/>
+        </w:rPr>
+        <w:t>.</w:t>
+      </w:r>
+      <w:r>
+        <w:rPr>
+          <w:rFonts w:cs="Arial"/>
+          <w:b/>
+          <w:szCs w:val="26"/>
+        </w:rPr>
+        <w:t xml:space="preserve"> Margin is lett a szövegekhez beállítva hogy ne lógjon bele a menübe.</w:t>
+      </w:r>
+    </w:p>
+    <w:p>
+      <w:pPr>
+        <w:pStyle w:val="Listaszerbekezds"/>
+        <w:numPr>
+          <w:ilvl w:val="2"/>
+          <w:numId w:val="1"/>
+        </w:numPr>
+        <w:rPr>
+          <w:rFonts w:cs="Arial"/>
+          <w:b/>
+          <w:szCs w:val="26"/>
+        </w:rPr>
+      </w:pPr>
+      <w:r>
+        <w:rPr>
+          <w:rFonts w:cs="Arial"/>
+          <w:b/>
+          <w:szCs w:val="26"/>
+        </w:rPr>
+        <w:t>11.18-01:10-01:30</w:t>
+      </w:r>
+      <w:r>
+        <w:rPr>
+          <w:rFonts w:cs="Arial"/>
+          <w:b/>
+          <w:szCs w:val="26"/>
+        </w:rPr>
+        <w:t xml:space="preserve"> </w:t>
+      </w:r>
+      <w:r>
+        <w:rPr>
+          <w:rFonts w:cs="Arial"/>
+          <w:b/>
+          <w:sz w:val="26"/>
+          <w:szCs w:val="26"/>
+        </w:rPr>
+        <w:t>–</w:t>
+      </w:r>
+      <w:r>
+        <w:rPr>
+          <w:rFonts w:cs="Arial"/>
+          <w:b/>
+          <w:sz w:val="26"/>
+          <w:szCs w:val="26"/>
+        </w:rPr>
+        <w:t xml:space="preserve"> Swiper módosítások és igazítások.</w:t>
+      </w:r>
+      <w:r>
+        <w:rPr>
+          <w:rFonts w:cs="Arial"/>
+          <w:b/>
+          <w:sz w:val="26"/>
+          <w:szCs w:val="26"/>
+        </w:rPr>
+        <w:t xml:space="preserve"> Section-ök (Mindegyik oldalnak) az igazítása, hogy ne legyen a lap legtetején és ne lógjon bele a menübe. Továbbá egy bal oldali dizájn keret.</w:t>
+      </w:r>
+    </w:p>
+    <w:p>
+      <w:pPr>
+        <w:pStyle w:val="Listaszerbekezds"/>
+        <w:numPr>
+          <w:ilvl w:val="2"/>
+          <w:numId w:val="1"/>
+        </w:numPr>
+        <w:rPr>
+          <w:rFonts w:cs="Arial"/>
+          <w:b/>
+          <w:szCs w:val="26"/>
+        </w:rPr>
+      </w:pPr>
+      <w:r>
+        <w:rPr>
+          <w:rFonts w:cs="Arial"/>
+          <w:b/>
+          <w:szCs w:val="26"/>
+        </w:rPr>
+        <w:t>11.18-14:50-15:10 – Mobil optimalizálás utánanézése.</w:t>
+      </w:r>
+    </w:p>
+    <w:p>
+      <w:pPr>
+        <w:pStyle w:val="Listaszerbekezds"/>
+        <w:numPr>
+          <w:ilvl w:val="2"/>
+          <w:numId w:val="1"/>
+        </w:numPr>
+        <w:rPr>
+          <w:rFonts w:cs="Arial"/>
+          <w:b/>
+          <w:szCs w:val="26"/>
+        </w:rPr>
+      </w:pPr>
+      <w:r>
+        <w:rPr>
+          <w:rFonts w:cs="Arial"/>
+          <w:b/>
+          <w:szCs w:val="26"/>
+        </w:rPr>
+        <w:t>11.18-19:20-20:37 – Sikertelen mobil optimalizálás.</w:t>
+      </w:r>
+      <w:r>
+        <w:rPr>
+          <w:rFonts w:cs="Arial"/>
+          <w:b/>
+          <w:szCs w:val="26"/>
+        </w:rPr>
+        <w:t xml:space="preserve"> Háttér hozzáadás a szöveghez.</w:t>
+      </w:r>
+    </w:p>
+    <w:p>
+      <w:pPr>
+        <w:pStyle w:val="Listaszerbekezds"/>
+        <w:numPr>
+          <w:ilvl w:val="2"/>
+          <w:numId w:val="1"/>
+        </w:numPr>
+        <w:rPr>
+          <w:rFonts w:cs="Arial"/>
+          <w:b/>
+          <w:szCs w:val="26"/>
+        </w:rPr>
+      </w:pPr>
+      <w:r>
+        <w:rPr>
+          <w:rFonts w:cs="Arial"/>
+          <w:b/>
+          <w:szCs w:val="26"/>
+        </w:rPr>
+        <w:t>11.18</w:t>
+      </w:r>
+      <w:r>
+        <w:rPr>
+          <w:rFonts w:cs="Arial"/>
+          <w:b/>
+          <w:szCs w:val="26"/>
+        </w:rPr>
+        <w:t>-20:50-20:20 – A videó control panelje felül volt a menübe amikor ki volt nyitva (Kijavítva).</w:t>
+      </w:r>
+      <w:r>
+        <w:rPr>
+          <w:rFonts w:cs="Arial"/>
+          <w:b/>
+          <w:szCs w:val="26"/>
+        </w:rPr>
+        <w:t xml:space="preserve"> Átméretezések mind gépi és mobilos felületen</w:t>
+      </w:r>
+      <w:r>
+        <w:rPr>
+          <w:rFonts w:cs="Arial"/>
+          <w:b/>
+          <w:szCs w:val="26"/>
+        </w:rPr>
+        <w:t>. Gépen ránagyításkor eltűnhetnek elemek a listából (Kijavítva egy srollbarral).</w:t>
+      </w:r>
       <w:bookmarkStart w:id="0" w:name="_GoBack"/>
       <w:bookmarkEnd w:id="0"/>
-      <w:r>
-        <w:rPr>
-          <w:rFonts w:cs="Arial"/>
-          <w:b/>
-          <w:sz w:val="26"/>
-          <w:szCs w:val="26"/>
-        </w:rPr>
-        <w:t xml:space="preserve"> weboldaláról. Az oldalak címeimnek átírása a menüben.</w:t>
-      </w:r>
-    </w:p>
-    <w:p>
-      <w:pPr>
-        <w:pStyle w:val="Listaszerbekezds"/>
-        <w:numPr>
-          <w:ilvl w:val="1"/>
-          <w:numId w:val="1"/>
-        </w:numPr>
-        <w:rPr>
-          <w:rFonts w:cs="Arial"/>
-          <w:b/>
-          <w:sz w:val="26"/>
-          <w:szCs w:val="26"/>
-        </w:rPr>
-      </w:pPr>
-      <w:r>
-        <w:rPr>
-          <w:rFonts w:cs="Arial"/>
-          <w:b/>
-          <w:sz w:val="26"/>
-          <w:szCs w:val="26"/>
-        </w:rPr>
-        <w:t>Css</w:t>
-      </w:r>
-      <w:r>
-        <w:rPr>
-          <w:rFonts w:cs="Arial"/>
-          <w:b/>
-          <w:sz w:val="26"/>
-          <w:szCs w:val="26"/>
-        </w:rPr>
-        <w:t>, JavaScript</w:t>
-      </w:r>
-      <w:r>
-        <w:rPr>
-          <w:rFonts w:cs="Arial"/>
-          <w:b/>
-          <w:sz w:val="26"/>
-          <w:szCs w:val="26"/>
-        </w:rPr>
-        <w:t xml:space="preserve"> elkészítése. </w:t>
-      </w:r>
-      <w:r>
-        <w:rPr>
-          <w:rFonts w:cs="Arial"/>
-          <w:b/>
-          <w:sz w:val="26"/>
-          <w:szCs w:val="26"/>
-        </w:rPr>
-        <w:t>–</w:t>
-      </w:r>
-      <w:r>
-        <w:rPr>
-          <w:rFonts w:cs="Arial"/>
-          <w:b/>
-          <w:sz w:val="26"/>
-          <w:szCs w:val="26"/>
-        </w:rPr>
-        <w:t xml:space="preserve"> 2023.11.19.</w:t>
-      </w:r>
-      <w:r>
-        <w:rPr>
-          <w:rFonts w:cs="Arial"/>
-          <w:b/>
-          <w:sz w:val="26"/>
-          <w:szCs w:val="26"/>
-        </w:rPr>
-        <w:t xml:space="preserve"> - 2023.11.20.</w:t>
-      </w:r>
-    </w:p>
-    <w:p>
-      <w:pPr>
-        <w:pStyle w:val="Listaszerbekezds"/>
-        <w:numPr>
-          <w:ilvl w:val="2"/>
-          <w:numId w:val="1"/>
-        </w:numPr>
-        <w:rPr>
-          <w:rFonts w:cs="Arial"/>
-          <w:b/>
-          <w:szCs w:val="26"/>
-        </w:rPr>
-      </w:pPr>
-      <w:r>
-        <w:rPr>
-          <w:rFonts w:cs="Arial"/>
-          <w:b/>
-          <w:szCs w:val="26"/>
-        </w:rPr>
-        <w:lastRenderedPageBreak/>
-        <w:t>11.14-18:20-21:50 – Weblap oldal navigáció elkészítése. Csak egy vázlat hogy később ne keljen az elkészítésével és meganimálásával szenvedni.</w:t>
-      </w:r>
-    </w:p>
-    <w:p>
-      <w:pPr>
-        <w:pStyle w:val="Listaszerbekezds"/>
-        <w:numPr>
-          <w:ilvl w:val="2"/>
-          <w:numId w:val="1"/>
-        </w:numPr>
-        <w:rPr>
-          <w:rFonts w:cs="Arial"/>
-          <w:b/>
-          <w:szCs w:val="26"/>
-        </w:rPr>
-      </w:pPr>
-      <w:r>
-        <w:rPr>
-          <w:rFonts w:cs="Arial"/>
-          <w:b/>
-          <w:szCs w:val="26"/>
-        </w:rPr>
-        <w:t xml:space="preserve">11.15-10:25-10:30 </w:t>
-      </w:r>
-      <w:r>
-        <w:rPr>
-          <w:rFonts w:cs="Arial"/>
-          <w:b/>
-          <w:szCs w:val="26"/>
-        </w:rPr>
-        <w:t>–</w:t>
-      </w:r>
-      <w:r>
-        <w:rPr>
-          <w:rFonts w:cs="Arial"/>
-          <w:b/>
-          <w:szCs w:val="26"/>
-        </w:rPr>
-        <w:t xml:space="preserve"> Nyitott navbar méretezése</w:t>
-      </w:r>
-    </w:p>
-    <w:p>
-      <w:pPr>
-        <w:pStyle w:val="Listaszerbekezds"/>
-        <w:numPr>
-          <w:ilvl w:val="2"/>
-          <w:numId w:val="1"/>
-        </w:numPr>
-        <w:rPr>
-          <w:rFonts w:cs="Arial"/>
-          <w:b/>
-          <w:szCs w:val="26"/>
-        </w:rPr>
-      </w:pPr>
-      <w:r>
-        <w:rPr>
-          <w:rFonts w:cs="Arial"/>
-          <w:b/>
-          <w:szCs w:val="26"/>
-        </w:rPr>
-        <w:t xml:space="preserve">11.15-12:50-13:30 </w:t>
-      </w:r>
-      <w:r>
-        <w:rPr>
-          <w:rFonts w:cs="Arial"/>
-          <w:b/>
-          <w:szCs w:val="26"/>
-        </w:rPr>
-        <w:t>–</w:t>
-      </w:r>
-      <w:r>
-        <w:rPr>
-          <w:rFonts w:cs="Arial"/>
-          <w:b/>
-          <w:szCs w:val="26"/>
-        </w:rPr>
-        <w:t xml:space="preserve"> Új fül a menübe, hogy a slider</w:t>
-      </w:r>
-      <w:r>
-        <w:rPr>
-          <w:rFonts w:cs="Arial"/>
-          <w:b/>
-          <w:szCs w:val="26"/>
-        </w:rPr>
-        <w:t>-</w:t>
-      </w:r>
-      <w:r>
-        <w:rPr>
-          <w:rFonts w:cs="Arial"/>
-          <w:b/>
-          <w:szCs w:val="26"/>
-        </w:rPr>
-        <w:t>t tudjam tesztelni ott. Weboldal színek változtatása, és a fülekkel nem új html-t nyit majd meg, hanem JavaScript segítségével más és más section-öket fog megjeleníteni, illetve eltűntetni.</w:t>
-      </w:r>
-      <w:r>
-        <w:rPr>
-          <w:rFonts w:cs="Arial"/>
-          <w:b/>
-          <w:szCs w:val="26"/>
-        </w:rPr>
-        <w:t xml:space="preserve"> (Később bővítve lesz)</w:t>
-      </w:r>
-    </w:p>
-    <w:p>
-      <w:pPr>
-        <w:pStyle w:val="Listaszerbekezds"/>
-        <w:numPr>
-          <w:ilvl w:val="2"/>
-          <w:numId w:val="1"/>
-        </w:numPr>
-        <w:rPr>
-          <w:rFonts w:cs="Arial"/>
-          <w:b/>
-          <w:szCs w:val="26"/>
-        </w:rPr>
-      </w:pPr>
-      <w:r>
-        <w:rPr>
-          <w:rFonts w:cs="Arial"/>
-          <w:b/>
-          <w:szCs w:val="26"/>
-        </w:rPr>
-        <w:t>11.15-20:30</w:t>
-      </w:r>
-      <w:r>
-        <w:rPr>
-          <w:rFonts w:cs="Arial"/>
-          <w:b/>
-          <w:szCs w:val="26"/>
-        </w:rPr>
-        <w:t>-21:</w:t>
-      </w:r>
-      <w:r>
-        <w:rPr>
-          <w:rFonts w:cs="Arial"/>
-          <w:b/>
-          <w:szCs w:val="26"/>
-        </w:rPr>
-        <w:t>55</w:t>
-      </w:r>
-      <w:r>
-        <w:rPr>
-          <w:rFonts w:cs="Arial"/>
-          <w:b/>
-          <w:szCs w:val="26"/>
-        </w:rPr>
-        <w:t xml:space="preserve"> </w:t>
-      </w:r>
-      <w:r>
-        <w:rPr>
-          <w:rFonts w:cs="Arial"/>
-          <w:b/>
-          <w:sz w:val="26"/>
-          <w:szCs w:val="26"/>
-        </w:rPr>
-        <w:t>–</w:t>
-      </w:r>
-      <w:r>
-        <w:rPr>
-          <w:rFonts w:cs="Arial"/>
-          <w:b/>
-          <w:sz w:val="26"/>
-          <w:szCs w:val="26"/>
-        </w:rPr>
-        <w:t xml:space="preserve"> </w:t>
-      </w:r>
-      <w:r>
-        <w:rPr>
-          <w:rFonts w:cs="Arial"/>
-          <w:b/>
-          <w:sz w:val="26"/>
-          <w:szCs w:val="26"/>
-        </w:rPr>
-        <w:t xml:space="preserve">A swiper be lett illesztve, be lett rakva a swiperjs.com oldalról e js és css fájlok, illetve elkezdtem készíteni is, de elfáradtam szóval félbehagytam (még nem </w:t>
-      </w:r>
-      <w:r>
-        <w:rPr>
-          <w:rFonts w:cs="Arial"/>
-          <w:b/>
-          <w:sz w:val="26"/>
-          <w:szCs w:val="26"/>
-        </w:rPr>
-        <w:t>működik</w:t>
-      </w:r>
-      <w:r>
-        <w:rPr>
-          <w:rFonts w:cs="Arial"/>
-          <w:b/>
-          <w:sz w:val="26"/>
-          <w:szCs w:val="26"/>
-        </w:rPr>
-        <w:t>).</w:t>
-      </w:r>
-      <w:r>
-        <w:rPr>
-          <w:rFonts w:cs="Arial"/>
-          <w:b/>
-          <w:sz w:val="26"/>
-          <w:szCs w:val="26"/>
-        </w:rPr>
-        <w:t xml:space="preserve"> Illetve</w:t>
-      </w:r>
-      <w:r>
-        <w:rPr>
-          <w:rFonts w:cs="Arial"/>
-          <w:b/>
-          <w:sz w:val="26"/>
-          <w:szCs w:val="26"/>
-        </w:rPr>
-        <w:t xml:space="preserve"> ki lettek egészítve a menü fülek, most már mindegyik külön blokkot mutat</w:t>
-      </w:r>
-      <w:r>
-        <w:rPr>
-          <w:rFonts w:cs="Arial"/>
-          <w:b/>
-          <w:sz w:val="26"/>
-          <w:szCs w:val="26"/>
-        </w:rPr>
-        <w:t>.</w:t>
-      </w:r>
-    </w:p>
-    <w:p>
-      <w:pPr>
-        <w:pStyle w:val="Listaszerbekezds"/>
-        <w:numPr>
-          <w:ilvl w:val="2"/>
-          <w:numId w:val="1"/>
-        </w:numPr>
-        <w:rPr>
-          <w:rFonts w:cs="Arial"/>
-          <w:b/>
-          <w:szCs w:val="26"/>
-        </w:rPr>
-      </w:pPr>
-      <w:r>
-        <w:rPr>
-          <w:rFonts w:cs="Arial"/>
-          <w:b/>
-          <w:szCs w:val="26"/>
-        </w:rPr>
-        <w:t xml:space="preserve">11.16-20:50-21:40 </w:t>
-      </w:r>
-      <w:r>
-        <w:rPr>
-          <w:rFonts w:cs="Arial"/>
-          <w:b/>
-          <w:sz w:val="26"/>
-          <w:szCs w:val="26"/>
-        </w:rPr>
-        <w:t>–</w:t>
-      </w:r>
-      <w:r>
-        <w:rPr>
-          <w:rFonts w:cs="Arial"/>
-          <w:b/>
-          <w:sz w:val="26"/>
-          <w:szCs w:val="26"/>
-        </w:rPr>
-        <w:t xml:space="preserve"> Swiper css és html módosítások, divekbe vannak rakva a képek, és egyéb más dolgok. A JavaScripte</w:t>
-      </w:r>
-      <w:r>
-        <w:rPr>
-          <w:rFonts w:cs="Arial"/>
-          <w:b/>
-          <w:sz w:val="26"/>
-          <w:szCs w:val="26"/>
-        </w:rPr>
-        <w:t>n belül nem jó a függvény, egyenlőre</w:t>
-      </w:r>
-      <w:r>
-        <w:rPr>
-          <w:rFonts w:cs="Arial"/>
-          <w:b/>
-          <w:sz w:val="26"/>
-          <w:szCs w:val="26"/>
-        </w:rPr>
-        <w:t xml:space="preserve"> ismeretlen okok miatt.</w:t>
-      </w:r>
-    </w:p>
-    <w:p>
-      <w:pPr>
-        <w:pStyle w:val="Listaszerbekezds"/>
-        <w:numPr>
-          <w:ilvl w:val="2"/>
-          <w:numId w:val="1"/>
-        </w:numPr>
-        <w:rPr>
-          <w:rFonts w:cs="Arial"/>
-          <w:b/>
-          <w:szCs w:val="26"/>
-        </w:rPr>
-      </w:pPr>
-      <w:r>
-        <w:rPr>
-          <w:rFonts w:cs="Arial"/>
-          <w:b/>
-          <w:szCs w:val="26"/>
-        </w:rPr>
-        <w:t>11.17-22:10-23:20</w:t>
-      </w:r>
-      <w:r>
-        <w:t xml:space="preserve"> </w:t>
-      </w:r>
-      <w:r>
-        <w:rPr>
-          <w:rFonts w:cs="Arial"/>
-          <w:b/>
-          <w:sz w:val="26"/>
-          <w:szCs w:val="26"/>
-        </w:rPr>
-        <w:t>–</w:t>
-      </w:r>
-      <w:r>
-        <w:rPr>
-          <w:rFonts w:cs="Arial"/>
-          <w:b/>
-          <w:sz w:val="26"/>
-          <w:szCs w:val="26"/>
-        </w:rPr>
-        <w:t xml:space="preserve"> A swiper működőképes, a probléma az egyik class vertikálisan középre igazítása okozta valamiért. Automatikusan is már váltogatja a képeket, de mintha úgy tűnne, hogy nem akarja váltani ameddig nincs interakció</w:t>
-      </w:r>
-      <w:r>
-        <w:rPr>
-          <w:rFonts w:cs="Arial"/>
-          <w:b/>
-          <w:szCs w:val="26"/>
-        </w:rPr>
-        <w:t>.</w:t>
-      </w:r>
-      <w:r>
-        <w:rPr>
-          <w:rFonts w:cs="Arial"/>
-          <w:b/>
-          <w:szCs w:val="26"/>
-        </w:rPr>
-        <w:t xml:space="preserve"> Margin is lett a szövegekhez beállítva hogy ne lógjon bele a menübe.</w:t>
-      </w:r>
-    </w:p>
-    <w:p>
-      <w:pPr>
-        <w:pStyle w:val="Listaszerbekezds"/>
-        <w:numPr>
-          <w:ilvl w:val="2"/>
-          <w:numId w:val="1"/>
-        </w:numPr>
-        <w:rPr>
-          <w:rFonts w:cs="Arial"/>
-          <w:b/>
-          <w:szCs w:val="26"/>
-        </w:rPr>
-      </w:pPr>
-      <w:r>
-        <w:rPr>
-          <w:rFonts w:cs="Arial"/>
-          <w:b/>
-          <w:szCs w:val="26"/>
-        </w:rPr>
-        <w:t>11.18-01:10-01:30</w:t>
-      </w:r>
-      <w:r>
-        <w:rPr>
-          <w:rFonts w:cs="Arial"/>
-          <w:b/>
-          <w:szCs w:val="26"/>
-        </w:rPr>
-        <w:t xml:space="preserve"> </w:t>
-      </w:r>
-      <w:r>
-        <w:rPr>
-          <w:rFonts w:cs="Arial"/>
-          <w:b/>
-          <w:sz w:val="26"/>
-          <w:szCs w:val="26"/>
-        </w:rPr>
-        <w:t>–</w:t>
-      </w:r>
-      <w:r>
-        <w:rPr>
-          <w:rFonts w:cs="Arial"/>
-          <w:b/>
-          <w:sz w:val="26"/>
-          <w:szCs w:val="26"/>
-        </w:rPr>
-        <w:t xml:space="preserve"> Swiper módosítások és igazítások.</w:t>
-      </w:r>
-      <w:r>
-        <w:rPr>
-          <w:rFonts w:cs="Arial"/>
-          <w:b/>
-          <w:sz w:val="26"/>
-          <w:szCs w:val="26"/>
-        </w:rPr>
-        <w:t xml:space="preserve"> Section-ök (Mindegyik oldalnak) az igazítása, hogy ne legyen a lap legtetején és ne lógjon bele a menübe. Továbbá egy bal oldali dizájn keret.</w:t>
-      </w:r>
-    </w:p>
-    <w:p>
-      <w:pPr>
-        <w:pStyle w:val="Listaszerbekezds"/>
-        <w:numPr>
-          <w:ilvl w:val="2"/>
-          <w:numId w:val="1"/>
-        </w:numPr>
-        <w:rPr>
-          <w:rFonts w:cs="Arial"/>
-          <w:b/>
-          <w:szCs w:val="26"/>
-        </w:rPr>
-      </w:pPr>
-      <w:r>
-        <w:rPr>
-          <w:rFonts w:cs="Arial"/>
-          <w:b/>
-          <w:szCs w:val="26"/>
-        </w:rPr>
-        <w:t>11.18-14:50-15:10 – Mobil optimalizálás utánanézése.</w:t>
-      </w:r>
-    </w:p>
-    <w:p>
-      <w:pPr>
-        <w:pStyle w:val="Listaszerbekezds"/>
-        <w:numPr>
-          <w:ilvl w:val="2"/>
-          <w:numId w:val="1"/>
-        </w:numPr>
-        <w:rPr>
-          <w:rFonts w:cs="Arial"/>
-          <w:b/>
-          <w:szCs w:val="26"/>
-        </w:rPr>
-      </w:pPr>
-      <w:r>
-        <w:rPr>
-          <w:rFonts w:cs="Arial"/>
-          <w:b/>
-          <w:szCs w:val="26"/>
-        </w:rPr>
-        <w:t>11.18-19:20-20:37 – Sikertelen mobil optimalizálás.</w:t>
-      </w:r>
-      <w:r>
-        <w:rPr>
-          <w:rFonts w:cs="Arial"/>
-          <w:b/>
-          <w:szCs w:val="26"/>
-        </w:rPr>
-        <w:t xml:space="preserve"> Háttér hozzáadás a szöveghez.</w:t>
-      </w:r>
-    </w:p>
-    <w:p>
-      <w:pPr>
-        <w:pStyle w:val="Listaszerbekezds"/>
-        <w:numPr>
-          <w:ilvl w:val="2"/>
-          <w:numId w:val="1"/>
-        </w:numPr>
-        <w:rPr>
-          <w:rFonts w:cs="Arial"/>
-          <w:b/>
-          <w:szCs w:val="26"/>
-        </w:rPr>
-      </w:pPr>
-      <w:r>
-        <w:rPr>
-          <w:rFonts w:cs="Arial"/>
-          <w:b/>
-          <w:szCs w:val="26"/>
-        </w:rPr>
-        <w:t>11.18</w:t>
-      </w:r>
-      <w:r>
-        <w:rPr>
-          <w:rFonts w:cs="Arial"/>
-          <w:b/>
-          <w:szCs w:val="26"/>
-        </w:rPr>
-        <w:t>-20:50-20:20 – A videó control panelje felül volt a menübe amikor ki volt nyitva (Kijavítva).</w:t>
-      </w:r>
-      <w:r>
-        <w:rPr>
-          <w:rFonts w:cs="Arial"/>
-          <w:b/>
-          <w:szCs w:val="26"/>
-        </w:rPr>
-        <w:t xml:space="preserve"> Átméretezések mind gépi és mobilos felületen</w:t>
-      </w:r>
     </w:p>
     <w:p>
       <w:pPr>

</xml_diff>

<commit_message>
hopefully the last test now
</commit_message>
<xml_diff>
--- a/Dokumentation.docx
+++ b/Dokumentation.docx
@@ -1399,8 +1399,46 @@
         </w:rPr>
         <w:t>. Gépen ránagyításkor eltűnhetnek elemek a listából (Kijavítva egy srollbarral).</w:t>
       </w:r>
+    </w:p>
+    <w:p>
+      <w:pPr>
+        <w:pStyle w:val="Listaszerbekezds"/>
+        <w:numPr>
+          <w:ilvl w:val="2"/>
+          <w:numId w:val="1"/>
+        </w:numPr>
+        <w:rPr>
+          <w:rFonts w:cs="Arial"/>
+          <w:b/>
+          <w:szCs w:val="26"/>
+        </w:rPr>
+      </w:pPr>
+      <w:r>
+        <w:rPr>
+          <w:rFonts w:cs="Arial"/>
+          <w:b/>
+          <w:szCs w:val="26"/>
+        </w:rPr>
+        <w:t>Jobb optimalizálás telefonos felülethez is</w:t>
+      </w:r>
+      <w:r>
+        <w:rPr>
+          <w:rFonts w:cs="Arial"/>
+          <w:b/>
+          <w:szCs w:val="26"/>
+        </w:rPr>
+        <w:t xml:space="preserve"> (nincs teljesen kész.</w:t>
+      </w:r>
       <w:bookmarkStart w:id="0" w:name="_GoBack"/>
       <w:bookmarkEnd w:id="0"/>
+      <w:r>
+        <w:rPr>
+          <w:rFonts w:cs="Arial"/>
+          <w:b/>
+          <w:szCs w:val="26"/>
+        </w:rPr>
+        <w:t>)</w:t>
+      </w:r>
     </w:p>
     <w:p>
       <w:pPr>

</xml_diff>

<commit_message>
Szöveg/divek stílusozása, videók méretezése, kisebb optimalizálások.
</commit_message>
<xml_diff>
--- a/Dokumentation.docx
+++ b/Dokumentation.docx
@@ -1381,7 +1381,87 @@
           <w:b/>
           <w:szCs w:val="26"/>
         </w:rPr>
-        <w:t>-20:50-20:20 – A videó control panelje felül volt a menübe amikor ki volt nyitva (Kijavítva).</w:t>
+        <w:t>-21:10-</w:t>
+      </w:r>
+      <w:r>
+        <w:rPr>
+          <w:rFonts w:cs="Arial"/>
+          <w:b/>
+          <w:szCs w:val="26"/>
+        </w:rPr>
+        <w:t>:02</w:t>
+      </w:r>
+      <w:r>
+        <w:rPr>
+          <w:rFonts w:cs="Arial"/>
+          <w:b/>
+          <w:szCs w:val="26"/>
+        </w:rPr>
+        <w:t>:07</w:t>
+      </w:r>
+      <w:r>
+        <w:rPr>
+          <w:rFonts w:cs="Arial"/>
+          <w:b/>
+          <w:szCs w:val="26"/>
+        </w:rPr>
+        <w:t xml:space="preserve"> – A </w:t>
+      </w:r>
+      <w:r>
+        <w:rPr>
+          <w:rFonts w:cs="Arial"/>
+          <w:b/>
+          <w:szCs w:val="26"/>
+        </w:rPr>
+        <w:t>videó control panelje felüllógott a</w:t>
+      </w:r>
+      <w:r>
+        <w:rPr>
+          <w:rFonts w:cs="Arial"/>
+          <w:b/>
+          <w:szCs w:val="26"/>
+        </w:rPr>
+        <w:t xml:space="preserve"> menübe</w:t>
+      </w:r>
+      <w:r>
+        <w:rPr>
+          <w:rFonts w:cs="Arial"/>
+          <w:b/>
+          <w:szCs w:val="26"/>
+        </w:rPr>
+        <w:t>,</w:t>
+      </w:r>
+      <w:r>
+        <w:rPr>
+          <w:rFonts w:cs="Arial"/>
+          <w:b/>
+          <w:szCs w:val="26"/>
+        </w:rPr>
+        <w:t xml:space="preserve"> amikor ki volt nyitva (Kijavítva).</w:t>
+      </w:r>
+      <w:r>
+        <w:rPr>
+          <w:rFonts w:cs="Arial"/>
+          <w:b/>
+          <w:szCs w:val="26"/>
+        </w:rPr>
+        <w:t xml:space="preserve"> </w:t>
+      </w:r>
+      <w:r>
+        <w:rPr>
+          <w:rFonts w:cs="Arial"/>
+          <w:b/>
+          <w:szCs w:val="26"/>
+        </w:rPr>
+        <w:t>Szövegek stílusozása</w:t>
+      </w:r>
+      <w:r>
+        <w:rPr>
+          <w:rFonts w:cs="Arial"/>
+          <w:b/>
+          <w:szCs w:val="26"/>
+        </w:rPr>
+        <w:t>.</w:t>
       </w:r>
       <w:r>
         <w:rPr>
@@ -1397,37 +1477,23 @@
           <w:b/>
           <w:szCs w:val="26"/>
         </w:rPr>
-        <w:t>. Gépen ránagyításkor eltűnhetnek elemek a listából (Kijavítva egy srollbarral).</w:t>
-      </w:r>
-    </w:p>
-    <w:p>
-      <w:pPr>
-        <w:pStyle w:val="Listaszerbekezds"/>
-        <w:numPr>
-          <w:ilvl w:val="2"/>
-          <w:numId w:val="1"/>
-        </w:numPr>
-        <w:rPr>
-          <w:rFonts w:cs="Arial"/>
-          <w:b/>
-          <w:szCs w:val="26"/>
-        </w:rPr>
-      </w:pPr>
-      <w:r>
-        <w:rPr>
-          <w:rFonts w:cs="Arial"/>
-          <w:b/>
-          <w:szCs w:val="26"/>
-        </w:rPr>
-        <w:t>Jobb optimalizálás telefonos felülethez is</w:t>
-      </w:r>
-      <w:r>
-        <w:rPr>
-          <w:rFonts w:cs="Arial"/>
-          <w:b/>
-          <w:szCs w:val="26"/>
-        </w:rPr>
-        <w:t xml:space="preserve"> (nincs teljesen kész.</w:t>
+        <w:t xml:space="preserve"> (Mobilos folyamatban)</w:t>
+      </w:r>
+      <w:r>
+        <w:rPr>
+          <w:rFonts w:cs="Arial"/>
+          <w:b/>
+          <w:szCs w:val="26"/>
+        </w:rPr>
+        <w:t>. Gépen</w:t>
+      </w:r>
+      <w:r>
+        <w:rPr>
+          <w:rFonts w:cs="Arial"/>
+          <w:b/>
+          <w:szCs w:val="26"/>
+        </w:rPr>
+        <w:t xml:space="preserve"> nagyobb</w:t>
       </w:r>
       <w:bookmarkStart w:id="0" w:name="_GoBack"/>
       <w:bookmarkEnd w:id="0"/>
@@ -1437,7 +1503,23 @@
           <w:b/>
           <w:szCs w:val="26"/>
         </w:rPr>
-        <w:t>)</w:t>
+        <w:t xml:space="preserve"> ránagyításkor eltűnhetnek elemek a </w:t>
+      </w:r>
+      <w:r>
+        <w:rPr>
+          <w:rFonts w:cs="Arial"/>
+          <w:b/>
+          <w:szCs w:val="26"/>
+        </w:rPr>
+        <w:t>menüből</w:t>
+      </w:r>
+      <w:r>
+        <w:rPr>
+          <w:rFonts w:cs="Arial"/>
+          <w:b/>
+          <w:szCs w:val="26"/>
+        </w:rPr>
+        <w:t xml:space="preserve"> (Kijavítva egy srollbarral).</w:t>
       </w:r>
     </w:p>
     <w:p>

</xml_diff>

<commit_message>
méretezések, telefonon videó panel kijavítása
</commit_message>
<xml_diff>
--- a/Dokumentation.docx
+++ b/Dokumentation.docx
@@ -1445,15 +1445,7 @@
           <w:b/>
           <w:szCs w:val="26"/>
         </w:rPr>
-        <w:t xml:space="preserve"> </w:t>
-      </w:r>
-      <w:r>
-        <w:rPr>
-          <w:rFonts w:cs="Arial"/>
-          <w:b/>
-          <w:szCs w:val="26"/>
-        </w:rPr>
-        <w:t>Szövegek stílusozása</w:t>
+        <w:t xml:space="preserve"> Szövegek stílusozása</w:t>
       </w:r>
       <w:r>
         <w:rPr>
@@ -1494,33 +1486,55 @@
           <w:szCs w:val="26"/>
         </w:rPr>
         <w:t xml:space="preserve"> nagyobb</w:t>
+      </w:r>
+      <w:r>
+        <w:rPr>
+          <w:rFonts w:cs="Arial"/>
+          <w:b/>
+          <w:szCs w:val="26"/>
+        </w:rPr>
+        <w:t xml:space="preserve"> ránagyításkor eltűnhetnek elemek a </w:t>
+      </w:r>
+      <w:r>
+        <w:rPr>
+          <w:rFonts w:cs="Arial"/>
+          <w:b/>
+          <w:szCs w:val="26"/>
+        </w:rPr>
+        <w:t>menüből</w:t>
+      </w:r>
+      <w:r>
+        <w:rPr>
+          <w:rFonts w:cs="Arial"/>
+          <w:b/>
+          <w:szCs w:val="26"/>
+        </w:rPr>
+        <w:t xml:space="preserve"> (Kijavítva egy srollbarral).</w:t>
+      </w:r>
+    </w:p>
+    <w:p>
+      <w:pPr>
+        <w:pStyle w:val="Listaszerbekezds"/>
+        <w:numPr>
+          <w:ilvl w:val="2"/>
+          <w:numId w:val="1"/>
+        </w:numPr>
+        <w:rPr>
+          <w:rFonts w:cs="Arial"/>
+          <w:b/>
+          <w:szCs w:val="26"/>
+        </w:rPr>
+      </w:pPr>
+      <w:r>
+        <w:rPr>
+          <w:rFonts w:cs="Arial"/>
+          <w:b/>
+          <w:szCs w:val="26"/>
+        </w:rPr>
+        <w:t>11.19-11:50-12:36 – Videó panelje kilógott túlságosan a videó területéből telefonon (Kijavítva). Kisebb szövegszín változtatások, egy-két méret megváltoztatása.</w:t>
       </w:r>
       <w:bookmarkStart w:id="0" w:name="_GoBack"/>
       <w:bookmarkEnd w:id="0"/>
-      <w:r>
-        <w:rPr>
-          <w:rFonts w:cs="Arial"/>
-          <w:b/>
-          <w:szCs w:val="26"/>
-        </w:rPr>
-        <w:t xml:space="preserve"> ránagyításkor eltűnhetnek elemek a </w:t>
-      </w:r>
-      <w:r>
-        <w:rPr>
-          <w:rFonts w:cs="Arial"/>
-          <w:b/>
-          <w:szCs w:val="26"/>
-        </w:rPr>
-        <w:t>menüből</w:t>
-      </w:r>
-      <w:r>
-        <w:rPr>
-          <w:rFonts w:cs="Arial"/>
-          <w:b/>
-          <w:szCs w:val="26"/>
-        </w:rPr>
-        <w:t xml:space="preserve"> (Kijavítva egy srollbarral).</w:t>
-      </w:r>
     </w:p>
     <w:p>
       <w:pPr>

</xml_diff>

<commit_message>
swiper módosítások és kép beillesztése, de a saját szülődiv-én mindig túlmegy a mérete.
</commit_message>
<xml_diff>
--- a/Dokumentation.docx
+++ b/Dokumentation.docx
@@ -1532,6 +1532,36 @@
           <w:szCs w:val="26"/>
         </w:rPr>
         <w:t>11.19-11:50-12:36 – Videó panelje kilógott túlságosan a videó területéből telefonon (Kijavítva). Kisebb szövegszín változtatások, egy-két méret megváltoztatása.</w:t>
+      </w:r>
+    </w:p>
+    <w:p>
+      <w:pPr>
+        <w:pStyle w:val="Listaszerbekezds"/>
+        <w:numPr>
+          <w:ilvl w:val="2"/>
+          <w:numId w:val="1"/>
+        </w:numPr>
+        <w:rPr>
+          <w:rFonts w:cs="Arial"/>
+          <w:b/>
+          <w:szCs w:val="26"/>
+        </w:rPr>
+      </w:pPr>
+      <w:r>
+        <w:rPr>
+          <w:rFonts w:cs="Arial"/>
+          <w:b/>
+          <w:szCs w:val="26"/>
+        </w:rPr>
+        <w:t>11.19-</w:t>
+      </w:r>
+      <w:r>
+        <w:rPr>
+          <w:rFonts w:cs="Arial"/>
+          <w:b/>
+          <w:szCs w:val="26"/>
+        </w:rPr>
+        <w:t xml:space="preserve">15:20-16:18 – Képek beillesztésének a próbálkozása és swiper módosítások, de a kép magassága mindig túllóg a saját szűlődiv-én. </w:t>
       </w:r>
       <w:bookmarkStart w:id="0" w:name="_GoBack"/>
       <w:bookmarkEnd w:id="0"/>

</xml_diff>

<commit_message>
szöveg átszínezése, képek beillesztése és a footer alapjának elkészítése.
</commit_message>
<xml_diff>
--- a/Dokumentation.docx
+++ b/Dokumentation.docx
@@ -1561,10 +1561,65 @@
           <w:b/>
           <w:szCs w:val="26"/>
         </w:rPr>
-        <w:t xml:space="preserve">15:20-16:18 – Képek beillesztésének a próbálkozása és swiper módosítások, de a kép magassága mindig túllóg a saját szűlődiv-én. </w:t>
+        <w:t>15:20-16:18 – Képek beillesztésének a próbálkozása és swiper módosítások, de a kép magassága mindig túllóg a saját szűlődiv-én.</w:t>
+      </w:r>
+    </w:p>
+    <w:p>
+      <w:pPr>
+        <w:pStyle w:val="Listaszerbekezds"/>
+        <w:numPr>
+          <w:ilvl w:val="2"/>
+          <w:numId w:val="1"/>
+        </w:numPr>
+        <w:rPr>
+          <w:rFonts w:cs="Arial"/>
+          <w:b/>
+          <w:szCs w:val="26"/>
+        </w:rPr>
+      </w:pPr>
+      <w:r>
+        <w:rPr>
+          <w:rFonts w:cs="Arial"/>
+          <w:b/>
+          <w:szCs w:val="26"/>
+        </w:rPr>
+        <w:t>11.19-</w:t>
+      </w:r>
+      <w:r>
+        <w:rPr>
+          <w:rFonts w:cs="Arial"/>
+          <w:b/>
+          <w:szCs w:val="26"/>
+        </w:rPr>
+        <w:t xml:space="preserve">16:28-17:47 – A képek a szövegek alá be lettek illesztve, lista elemek pontjai el lettek tűntetve, betűk </w:t>
+      </w:r>
+      <w:r>
+        <w:rPr>
+          <w:rFonts w:cs="Arial"/>
+          <w:b/>
+          <w:szCs w:val="26"/>
+        </w:rPr>
+        <w:lastRenderedPageBreak/>
+        <w:t xml:space="preserve">átszínezése újra, és a </w:t>
+      </w:r>
+      <w:r>
+        <w:rPr>
+          <w:rFonts w:cs="Arial"/>
+          <w:b/>
+          <w:szCs w:val="26"/>
+        </w:rPr>
+        <w:t>footer elem dizájnjának egy része meg lett alkotva</w:t>
       </w:r>
       <w:bookmarkStart w:id="0" w:name="_GoBack"/>
       <w:bookmarkEnd w:id="0"/>
+      <w:r>
+        <w:rPr>
+          <w:rFonts w:cs="Arial"/>
+          <w:b/>
+          <w:szCs w:val="26"/>
+        </w:rPr>
+        <w:t>.</w:t>
+      </w:r>
     </w:p>
     <w:p>
       <w:pPr>

</xml_diff>

<commit_message>
képek méretezése telefonra, footer befejezése
</commit_message>
<xml_diff>
--- a/Dokumentation.docx
+++ b/Dokumentation.docx
@@ -1553,15 +1553,7 @@
           <w:b/>
           <w:szCs w:val="26"/>
         </w:rPr>
-        <w:t>11.19-</w:t>
-      </w:r>
-      <w:r>
-        <w:rPr>
-          <w:rFonts w:cs="Arial"/>
-          <w:b/>
-          <w:szCs w:val="26"/>
-        </w:rPr>
-        <w:t>15:20-16:18 – Képek beillesztésének a próbálkozása és swiper módosítások, de a kép magassága mindig túllóg a saját szűlődiv-én.</w:t>
+        <w:t>11.19-15:20-16:18 – Képek beillesztésének a próbálkozása és swiper módosítások, de a kép magassága mindig túllóg a saját szűlődiv-én.</w:t>
       </w:r>
     </w:p>
     <w:p>
@@ -1583,15 +1575,7 @@
           <w:b/>
           <w:szCs w:val="26"/>
         </w:rPr>
-        <w:t>11.19-</w:t>
-      </w:r>
-      <w:r>
-        <w:rPr>
-          <w:rFonts w:cs="Arial"/>
-          <w:b/>
-          <w:szCs w:val="26"/>
-        </w:rPr>
-        <w:t xml:space="preserve">16:28-17:47 – A képek a szövegek alá be lettek illesztve, lista elemek pontjai el lettek tűntetve, betűk </w:t>
+        <w:t xml:space="preserve">11.19-16:28-17:47 – A képek a szövegek alá be lettek illesztve, lista elemek pontjai el lettek tűntetve, betűk </w:t>
       </w:r>
       <w:r>
         <w:rPr>
@@ -1610,6 +1594,36 @@
         </w:rPr>
         <w:t>footer elem dizájnjának egy része meg lett alkotva</w:t>
       </w:r>
+      <w:r>
+        <w:rPr>
+          <w:rFonts w:cs="Arial"/>
+          <w:b/>
+          <w:szCs w:val="26"/>
+        </w:rPr>
+        <w:t>.</w:t>
+      </w:r>
+    </w:p>
+    <w:p>
+      <w:pPr>
+        <w:pStyle w:val="Listaszerbekezds"/>
+        <w:numPr>
+          <w:ilvl w:val="2"/>
+          <w:numId w:val="1"/>
+        </w:numPr>
+        <w:rPr>
+          <w:rFonts w:cs="Arial"/>
+          <w:b/>
+          <w:szCs w:val="26"/>
+        </w:rPr>
+      </w:pPr>
+      <w:r>
+        <w:rPr>
+          <w:rFonts w:cs="Arial"/>
+          <w:b/>
+          <w:szCs w:val="26"/>
+        </w:rPr>
+        <w:t>11.19-19:15-20:06 –</w:t>
+      </w:r>
       <w:bookmarkStart w:id="0" w:name="_GoBack"/>
       <w:bookmarkEnd w:id="0"/>
       <w:r>
@@ -1618,7 +1632,7 @@
           <w:b/>
           <w:szCs w:val="26"/>
         </w:rPr>
-        <w:t>.</w:t>
+        <w:t xml:space="preserve"> Footer átalakítása (Dizájn, plus a képek felüllógtak a footerre áthaladáskor, ami ki lett javítva z indexekkel. Telefonon képek átméretezése.)</w:t>
       </w:r>
     </w:p>
     <w:p>

</xml_diff>

<commit_message>
mobil menü teszt 5 (valószínűleg utolsó)
</commit_message>
<xml_diff>
--- a/Dokumentation.docx
+++ b/Dokumentation.docx
@@ -1816,16 +1816,46 @@
         </w:rPr>
         <w:t>).</w:t>
       </w:r>
+      <w:r>
+        <w:rPr>
+          <w:rFonts w:cs="Arial"/>
+          <w:b/>
+          <w:szCs w:val="26"/>
+        </w:rPr>
+        <w:t xml:space="preserve"> A menübe a fülekből 2 ikon ki lett cserélve.</w:t>
+      </w:r>
+    </w:p>
+    <w:p>
+      <w:pPr>
+        <w:pStyle w:val="Listaszerbekezds"/>
+        <w:numPr>
+          <w:ilvl w:val="2"/>
+          <w:numId w:val="1"/>
+        </w:numPr>
+        <w:rPr>
+          <w:rFonts w:cs="Arial"/>
+          <w:b/>
+          <w:szCs w:val="26"/>
+        </w:rPr>
+      </w:pPr>
+      <w:r>
+        <w:rPr>
+          <w:rFonts w:cs="Arial"/>
+          <w:b/>
+          <w:szCs w:val="26"/>
+        </w:rPr>
+        <w:t>11.19</w:t>
+      </w:r>
+      <w:r>
+        <w:rPr>
+          <w:rFonts w:cs="Arial"/>
+          <w:b/>
+          <w:szCs w:val="26"/>
+        </w:rPr>
+        <w:t>-21:44-21:56 – Mobilon a menü fülei elforgatáskor belelógtak a legfelső pontba, ez egy felső padinggel lett kiküszöbölve.</w:t>
+      </w:r>
       <w:bookmarkStart w:id="0" w:name="_GoBack"/>
       <w:bookmarkEnd w:id="0"/>
-      <w:r>
-        <w:rPr>
-          <w:rFonts w:cs="Arial"/>
-          <w:b/>
-          <w:szCs w:val="26"/>
-        </w:rPr>
-        <w:t xml:space="preserve"> A menübe a fülekből 2 ikon ki lett cserélve.</w:t>
-      </w:r>
     </w:p>
     <w:p>
       <w:pPr>

</xml_diff>